<commit_message>
create word file offical
</commit_message>
<xml_diff>
--- a/GraduateThesis's Word files/DO AN.docx
+++ b/GraduateThesis's Word files/DO AN.docx
@@ -18,6 +18,17 @@
           <w:lang w:val="en-US"/>
         </w:rPr>
       </w:pPr>
+      <w:r>
+        <w:rPr>
+          <w:rFonts w:eastAsia="Calibri" w:cs="Times New Roman"/>
+          <w:b/>
+          <w:bCs/>
+          <w:iCs/>
+          <w:szCs w:val="26"/>
+          <w:lang w:val="en-US"/>
+        </w:rPr>
+        <w:t xml:space="preserve">  </w:t>
+      </w:r>
       <w:r>
         <w:rPr>
           <w:rFonts w:eastAsia="Calibri" w:cs="Times New Roman"/>
@@ -6231,7 +6242,27 @@
           <w:shd w:val="clear" w:color="auto" w:fill="FFFFFF"/>
           <w:lang w:val="en-US"/>
         </w:rPr>
-        <w:t>các loại nhiên liệu thay thế như CNG, LPG, Hydro và các phương pháp khác như thêm bộ lọc, tăng áp,…</w:t>
+        <w:t xml:space="preserve">các loại nhiên liệu thay thế như CNG, LPG, </w:t>
+      </w:r>
+      <w:r>
+        <w:rPr>
+          <w:rFonts w:asciiTheme="majorHAnsi" w:hAnsiTheme="majorHAnsi" w:cstheme="majorHAnsi"/>
+          <w:color w:val="212529"/>
+          <w:szCs w:val="26"/>
+          <w:shd w:val="clear" w:color="auto" w:fill="FFFFFF"/>
+          <w:lang w:val="en-US"/>
+        </w:rPr>
+        <w:t>xăng sinh học</w:t>
+      </w:r>
+      <w:r>
+        <w:rPr>
+          <w:rFonts w:asciiTheme="majorHAnsi" w:hAnsiTheme="majorHAnsi" w:cstheme="majorHAnsi"/>
+          <w:color w:val="212529"/>
+          <w:szCs w:val="26"/>
+          <w:shd w:val="clear" w:color="auto" w:fill="FFFFFF"/>
+          <w:lang w:val="en-US"/>
+        </w:rPr>
+        <w:t xml:space="preserve"> và các phương pháp khác như thêm bộ lọc, tăng áp,…</w:t>
       </w:r>
       <w:r>
         <w:rPr>
@@ -6646,26 +6677,19 @@
     </w:p>
     <w:p>
       <w:pPr>
-        <w:tabs>
-          <w:tab w:val="left" w:pos="284"/>
-        </w:tabs>
-        <w:spacing w:line="288" w:lineRule="auto"/>
-        <w:jc w:val="center"/>
+        <w:pStyle w:val="Heading1"/>
         <w:rPr>
           <w:rFonts w:cs="Times New Roman"/>
-          <w:b/>
-          <w:bCs/>
-          <w:szCs w:val="26"/>
-          <w:lang w:val="en-US"/>
+          <w:b w:val="0"/>
+          <w:bCs/>
+          <w:szCs w:val="26"/>
         </w:rPr>
       </w:pPr>
       <w:r>
         <w:rPr>
           <w:rFonts w:cs="Times New Roman"/>
-          <w:b/>
-          <w:bCs/>
-          <w:szCs w:val="26"/>
-          <w:lang w:val="en-US"/>
+          <w:bCs/>
+          <w:szCs w:val="26"/>
         </w:rPr>
         <w:lastRenderedPageBreak/>
         <w:t>MỤC LỤC</w:t>
@@ -6673,10 +6697,8 @@
       <w:r>
         <w:rPr>
           <w:rFonts w:cs="Times New Roman"/>
-          <w:b/>
-          <w:bCs/>
-          <w:szCs w:val="26"/>
-          <w:lang w:val="en-US"/>
+          <w:bCs/>
+          <w:szCs w:val="26"/>
         </w:rPr>
         <w:t xml:space="preserve"> (Dự tính)</w:t>
       </w:r>
@@ -7030,52 +7052,6 @@
           <w:szCs w:val="26"/>
           <w:lang w:val="en-US"/>
         </w:rPr>
-        <w:t xml:space="preserve">2.2. </w:t>
-      </w:r>
-      <w:r>
-        <w:rPr>
-          <w:rFonts w:asciiTheme="majorHAnsi" w:hAnsiTheme="majorHAnsi" w:cstheme="majorHAnsi"/>
-          <w:szCs w:val="26"/>
-          <w:lang w:val="en-US"/>
-        </w:rPr>
-        <w:t>Tổng quan về các phương tiện sử dụng năng lượng mới</w:t>
-      </w:r>
-      <w:r>
-        <w:rPr>
-          <w:rFonts w:asciiTheme="majorHAnsi" w:hAnsiTheme="majorHAnsi" w:cstheme="majorHAnsi"/>
-          <w:szCs w:val="26"/>
-          <w:lang w:val="en-US"/>
-        </w:rPr>
-        <w:t xml:space="preserve"> </w:t>
-      </w:r>
-      <w:r>
-        <w:rPr>
-          <w:rFonts w:asciiTheme="majorHAnsi" w:hAnsiTheme="majorHAnsi" w:cstheme="majorHAnsi"/>
-          <w:color w:val="FF0000"/>
-          <w:szCs w:val="26"/>
-          <w:lang w:val="en-US"/>
-        </w:rPr>
-        <w:t>(bộ lọc)</w:t>
-      </w:r>
-    </w:p>
-    <w:p>
-      <w:pPr>
-        <w:tabs>
-          <w:tab w:val="left" w:pos="284"/>
-        </w:tabs>
-        <w:jc w:val="both"/>
-        <w:rPr>
-          <w:rFonts w:asciiTheme="majorHAnsi" w:hAnsiTheme="majorHAnsi" w:cstheme="majorHAnsi"/>
-          <w:szCs w:val="26"/>
-          <w:lang w:val="en-US"/>
-        </w:rPr>
-      </w:pPr>
-      <w:r>
-        <w:rPr>
-          <w:rFonts w:asciiTheme="majorHAnsi" w:hAnsiTheme="majorHAnsi" w:cstheme="majorHAnsi"/>
-          <w:szCs w:val="26"/>
-          <w:lang w:val="en-US"/>
-        </w:rPr>
         <w:t>2.</w:t>
       </w:r>
       <w:r>
@@ -7084,6 +7060,260 @@
           <w:szCs w:val="26"/>
           <w:lang w:val="en-US"/>
         </w:rPr>
+        <w:t>2</w:t>
+      </w:r>
+      <w:r>
+        <w:rPr>
+          <w:rFonts w:asciiTheme="majorHAnsi" w:hAnsiTheme="majorHAnsi" w:cstheme="majorHAnsi"/>
+          <w:szCs w:val="26"/>
+          <w:lang w:val="en-US"/>
+        </w:rPr>
+        <w:t>. Các loại nhiên liệu thay thế</w:t>
+      </w:r>
+    </w:p>
+    <w:p>
+      <w:pPr>
+        <w:tabs>
+          <w:tab w:val="left" w:pos="284"/>
+        </w:tabs>
+        <w:jc w:val="both"/>
+        <w:rPr>
+          <w:rFonts w:asciiTheme="majorHAnsi" w:hAnsiTheme="majorHAnsi" w:cstheme="majorHAnsi"/>
+          <w:szCs w:val="26"/>
+          <w:lang w:val="en-US"/>
+        </w:rPr>
+      </w:pPr>
+      <w:r>
+        <w:rPr>
+          <w:rFonts w:asciiTheme="majorHAnsi" w:hAnsiTheme="majorHAnsi" w:cstheme="majorHAnsi"/>
+          <w:szCs w:val="26"/>
+          <w:lang w:val="en-US"/>
+        </w:rPr>
+        <w:tab/>
+        <w:t>2.</w:t>
+      </w:r>
+      <w:r>
+        <w:rPr>
+          <w:rFonts w:asciiTheme="majorHAnsi" w:hAnsiTheme="majorHAnsi" w:cstheme="majorHAnsi"/>
+          <w:szCs w:val="26"/>
+          <w:lang w:val="en-US"/>
+        </w:rPr>
+        <w:t>2</w:t>
+      </w:r>
+      <w:r>
+        <w:rPr>
+          <w:rFonts w:asciiTheme="majorHAnsi" w:hAnsiTheme="majorHAnsi" w:cstheme="majorHAnsi"/>
+          <w:szCs w:val="26"/>
+          <w:lang w:val="en-US"/>
+        </w:rPr>
+        <w:t xml:space="preserve">.1. </w:t>
+      </w:r>
+      <w:r>
+        <w:rPr>
+          <w:rFonts w:asciiTheme="majorHAnsi" w:hAnsiTheme="majorHAnsi" w:cstheme="majorHAnsi"/>
+          <w:szCs w:val="26"/>
+          <w:lang w:val="en-US"/>
+        </w:rPr>
+        <w:t>Khí LPG</w:t>
+      </w:r>
+    </w:p>
+    <w:p>
+      <w:pPr>
+        <w:tabs>
+          <w:tab w:val="left" w:pos="284"/>
+        </w:tabs>
+        <w:jc w:val="both"/>
+        <w:rPr>
+          <w:rFonts w:asciiTheme="majorHAnsi" w:hAnsiTheme="majorHAnsi" w:cstheme="majorHAnsi"/>
+          <w:szCs w:val="26"/>
+          <w:lang w:val="en-US"/>
+        </w:rPr>
+      </w:pPr>
+      <w:r>
+        <w:rPr>
+          <w:rFonts w:asciiTheme="majorHAnsi" w:hAnsiTheme="majorHAnsi" w:cstheme="majorHAnsi"/>
+          <w:szCs w:val="26"/>
+          <w:lang w:val="en-US"/>
+        </w:rPr>
+        <w:tab/>
+      </w:r>
+      <w:r>
+        <w:rPr>
+          <w:rFonts w:asciiTheme="majorHAnsi" w:hAnsiTheme="majorHAnsi" w:cstheme="majorHAnsi"/>
+          <w:szCs w:val="26"/>
+          <w:lang w:val="en-US"/>
+        </w:rPr>
+        <w:tab/>
+        <w:t>2.</w:t>
+      </w:r>
+      <w:r>
+        <w:rPr>
+          <w:rFonts w:asciiTheme="majorHAnsi" w:hAnsiTheme="majorHAnsi" w:cstheme="majorHAnsi"/>
+          <w:szCs w:val="26"/>
+          <w:lang w:val="en-US"/>
+        </w:rPr>
+        <w:t>2</w:t>
+      </w:r>
+      <w:r>
+        <w:rPr>
+          <w:rFonts w:asciiTheme="majorHAnsi" w:hAnsiTheme="majorHAnsi" w:cstheme="majorHAnsi"/>
+          <w:szCs w:val="26"/>
+          <w:lang w:val="en-US"/>
+        </w:rPr>
+        <w:t xml:space="preserve">.1.1. </w:t>
+      </w:r>
+      <w:r>
+        <w:rPr>
+          <w:rFonts w:asciiTheme="majorHAnsi" w:hAnsiTheme="majorHAnsi" w:cstheme="majorHAnsi"/>
+          <w:szCs w:val="26"/>
+          <w:lang w:val="en-US"/>
+        </w:rPr>
+        <w:t>Lí thuyết về khí LPG</w:t>
+      </w:r>
+    </w:p>
+    <w:p>
+      <w:pPr>
+        <w:tabs>
+          <w:tab w:val="left" w:pos="284"/>
+        </w:tabs>
+        <w:jc w:val="both"/>
+        <w:rPr>
+          <w:rFonts w:asciiTheme="majorHAnsi" w:hAnsiTheme="majorHAnsi" w:cstheme="majorHAnsi"/>
+          <w:szCs w:val="26"/>
+          <w:lang w:val="en-US"/>
+        </w:rPr>
+      </w:pPr>
+      <w:r>
+        <w:rPr>
+          <w:rFonts w:asciiTheme="majorHAnsi" w:hAnsiTheme="majorHAnsi" w:cstheme="majorHAnsi"/>
+          <w:szCs w:val="26"/>
+          <w:lang w:val="en-US"/>
+        </w:rPr>
+        <w:tab/>
+      </w:r>
+      <w:r>
+        <w:rPr>
+          <w:rFonts w:asciiTheme="majorHAnsi" w:hAnsiTheme="majorHAnsi" w:cstheme="majorHAnsi"/>
+          <w:szCs w:val="26"/>
+          <w:lang w:val="en-US"/>
+        </w:rPr>
+        <w:tab/>
+      </w:r>
+      <w:r>
+        <w:rPr>
+          <w:rFonts w:asciiTheme="majorHAnsi" w:hAnsiTheme="majorHAnsi" w:cstheme="majorHAnsi"/>
+          <w:szCs w:val="26"/>
+          <w:lang w:val="en-US"/>
+        </w:rPr>
+        <w:t>2.</w:t>
+      </w:r>
+      <w:r>
+        <w:rPr>
+          <w:rFonts w:asciiTheme="majorHAnsi" w:hAnsiTheme="majorHAnsi" w:cstheme="majorHAnsi"/>
+          <w:szCs w:val="26"/>
+          <w:lang w:val="en-US"/>
+        </w:rPr>
+        <w:t>2</w:t>
+      </w:r>
+      <w:r>
+        <w:rPr>
+          <w:rFonts w:asciiTheme="majorHAnsi" w:hAnsiTheme="majorHAnsi" w:cstheme="majorHAnsi"/>
+          <w:szCs w:val="26"/>
+          <w:lang w:val="en-US"/>
+        </w:rPr>
+        <w:t>.1.</w:t>
+      </w:r>
+      <w:r>
+        <w:rPr>
+          <w:rFonts w:asciiTheme="majorHAnsi" w:hAnsiTheme="majorHAnsi" w:cstheme="majorHAnsi"/>
+          <w:szCs w:val="26"/>
+          <w:lang w:val="en-US"/>
+        </w:rPr>
+        <w:t>2</w:t>
+      </w:r>
+      <w:r>
+        <w:rPr>
+          <w:rFonts w:asciiTheme="majorHAnsi" w:hAnsiTheme="majorHAnsi" w:cstheme="majorHAnsi"/>
+          <w:szCs w:val="26"/>
+          <w:lang w:val="en-US"/>
+        </w:rPr>
+        <w:t xml:space="preserve">. </w:t>
+      </w:r>
+      <w:r>
+        <w:rPr>
+          <w:rFonts w:asciiTheme="majorHAnsi" w:hAnsiTheme="majorHAnsi" w:cstheme="majorHAnsi"/>
+          <w:szCs w:val="26"/>
+          <w:lang w:val="en-US"/>
+        </w:rPr>
+        <w:t>Thành phần</w:t>
+      </w:r>
+      <w:r>
+        <w:rPr>
+          <w:rFonts w:asciiTheme="majorHAnsi" w:hAnsiTheme="majorHAnsi" w:cstheme="majorHAnsi"/>
+          <w:szCs w:val="26"/>
+          <w:lang w:val="en-US"/>
+        </w:rPr>
+        <w:t xml:space="preserve"> về khí LPG</w:t>
+      </w:r>
+    </w:p>
+    <w:p>
+      <w:pPr>
+        <w:tabs>
+          <w:tab w:val="left" w:pos="284"/>
+        </w:tabs>
+        <w:jc w:val="both"/>
+        <w:rPr>
+          <w:rFonts w:asciiTheme="majorHAnsi" w:hAnsiTheme="majorHAnsi" w:cstheme="majorHAnsi"/>
+          <w:szCs w:val="26"/>
+          <w:lang w:val="en-US"/>
+        </w:rPr>
+      </w:pPr>
+      <w:r>
+        <w:rPr>
+          <w:rFonts w:asciiTheme="majorHAnsi" w:hAnsiTheme="majorHAnsi" w:cstheme="majorHAnsi"/>
+          <w:szCs w:val="26"/>
+          <w:lang w:val="en-US"/>
+        </w:rPr>
+        <w:tab/>
+      </w:r>
+      <w:r>
+        <w:rPr>
+          <w:rFonts w:asciiTheme="majorHAnsi" w:hAnsiTheme="majorHAnsi" w:cstheme="majorHAnsi"/>
+          <w:szCs w:val="26"/>
+          <w:lang w:val="en-US"/>
+        </w:rPr>
+        <w:tab/>
+      </w:r>
+      <w:r>
+        <w:rPr>
+          <w:rFonts w:asciiTheme="majorHAnsi" w:hAnsiTheme="majorHAnsi" w:cstheme="majorHAnsi"/>
+          <w:szCs w:val="26"/>
+          <w:lang w:val="en-US"/>
+        </w:rPr>
+        <w:t>2.</w:t>
+      </w:r>
+      <w:r>
+        <w:rPr>
+          <w:rFonts w:asciiTheme="majorHAnsi" w:hAnsiTheme="majorHAnsi" w:cstheme="majorHAnsi"/>
+          <w:szCs w:val="26"/>
+          <w:lang w:val="en-US"/>
+        </w:rPr>
+        <w:t>2</w:t>
+      </w:r>
+      <w:r>
+        <w:rPr>
+          <w:rFonts w:asciiTheme="majorHAnsi" w:hAnsiTheme="majorHAnsi" w:cstheme="majorHAnsi"/>
+          <w:szCs w:val="26"/>
+          <w:lang w:val="en-US"/>
+        </w:rPr>
+        <w:t>.1.</w:t>
+      </w:r>
+      <w:r>
+        <w:rPr>
+          <w:rFonts w:asciiTheme="majorHAnsi" w:hAnsiTheme="majorHAnsi" w:cstheme="majorHAnsi"/>
+          <w:szCs w:val="26"/>
+          <w:lang w:val="en-US"/>
+        </w:rPr>
         <w:t>3</w:t>
       </w:r>
       <w:r>
@@ -7092,16 +7322,23 @@
           <w:szCs w:val="26"/>
           <w:lang w:val="en-US"/>
         </w:rPr>
-        <w:t xml:space="preserve">. Các loại nhiên liệu thay thế </w:t>
-      </w:r>
-      <w:r>
-        <w:rPr>
-          <w:rFonts w:asciiTheme="majorHAnsi" w:hAnsiTheme="majorHAnsi" w:cstheme="majorHAnsi"/>
-          <w:color w:val="FF0000"/>
-          <w:szCs w:val="26"/>
-          <w:lang w:val="en-US"/>
-        </w:rPr>
-        <w:t>( bộ lọc, …)</w:t>
+        <w:t xml:space="preserve">. </w:t>
+      </w:r>
+      <w:r>
+        <w:rPr>
+          <w:rFonts w:asciiTheme="majorHAnsi" w:hAnsiTheme="majorHAnsi" w:cstheme="majorHAnsi"/>
+          <w:szCs w:val="26"/>
+          <w:lang w:val="en-US"/>
+        </w:rPr>
+        <w:t>Tính chất</w:t>
+      </w:r>
+      <w:r>
+        <w:rPr>
+          <w:rFonts w:asciiTheme="majorHAnsi" w:hAnsiTheme="majorHAnsi" w:cstheme="majorHAnsi"/>
+          <w:szCs w:val="26"/>
+          <w:lang w:val="en-US"/>
+        </w:rPr>
+        <w:t xml:space="preserve"> về khí LPG</w:t>
       </w:r>
     </w:p>
     <w:p>
@@ -7123,15 +7360,39 @@
           <w:lang w:val="en-US"/>
         </w:rPr>
         <w:tab/>
-        <w:t xml:space="preserve">2.3.1. </w:t>
-      </w:r>
-      <w:r>
-        <w:rPr>
-          <w:rFonts w:asciiTheme="majorHAnsi" w:hAnsiTheme="majorHAnsi" w:cstheme="majorHAnsi"/>
-          <w:szCs w:val="26"/>
-          <w:lang w:val="en-US"/>
-        </w:rPr>
-        <w:t>Khí LPG</w:t>
+        <w:t>2.</w:t>
+      </w:r>
+      <w:r>
+        <w:rPr>
+          <w:rFonts w:asciiTheme="majorHAnsi" w:hAnsiTheme="majorHAnsi" w:cstheme="majorHAnsi"/>
+          <w:szCs w:val="26"/>
+          <w:lang w:val="en-US"/>
+        </w:rPr>
+        <w:t>2</w:t>
+      </w:r>
+      <w:r>
+        <w:rPr>
+          <w:rFonts w:asciiTheme="majorHAnsi" w:hAnsiTheme="majorHAnsi" w:cstheme="majorHAnsi"/>
+          <w:szCs w:val="26"/>
+          <w:lang w:val="en-US"/>
+        </w:rPr>
+        <w:t xml:space="preserve">.2. </w:t>
+      </w:r>
+      <w:r>
+        <w:rPr>
+          <w:rFonts w:asciiTheme="majorHAnsi" w:hAnsiTheme="majorHAnsi" w:cstheme="majorHAnsi"/>
+          <w:szCs w:val="26"/>
+          <w:lang w:val="en-US"/>
+        </w:rPr>
+        <w:t xml:space="preserve">Khí </w:t>
+      </w:r>
+      <w:r>
+        <w:rPr>
+          <w:rFonts w:asciiTheme="majorHAnsi" w:hAnsiTheme="majorHAnsi" w:cstheme="majorHAnsi"/>
+          <w:szCs w:val="26"/>
+          <w:lang w:val="en-US"/>
+        </w:rPr>
+        <w:t>CNG</w:t>
       </w:r>
     </w:p>
     <w:p>
@@ -7153,60 +7414,7 @@
           <w:lang w:val="en-US"/>
         </w:rPr>
         <w:tab/>
-      </w:r>
-      <w:r>
-        <w:rPr>
-          <w:rFonts w:asciiTheme="majorHAnsi" w:hAnsiTheme="majorHAnsi" w:cstheme="majorHAnsi"/>
-          <w:szCs w:val="26"/>
-          <w:lang w:val="en-US"/>
-        </w:rPr>
-        <w:tab/>
-        <w:t xml:space="preserve">2.3.1.1. </w:t>
-      </w:r>
-      <w:r>
-        <w:rPr>
-          <w:rFonts w:asciiTheme="majorHAnsi" w:hAnsiTheme="majorHAnsi" w:cstheme="majorHAnsi"/>
-          <w:szCs w:val="26"/>
-          <w:lang w:val="en-US"/>
-        </w:rPr>
-        <w:t>Lí thuyết về khí LPG</w:t>
-      </w:r>
-    </w:p>
-    <w:p>
-      <w:pPr>
-        <w:tabs>
-          <w:tab w:val="left" w:pos="284"/>
-        </w:tabs>
-        <w:jc w:val="both"/>
-        <w:rPr>
-          <w:rFonts w:asciiTheme="majorHAnsi" w:hAnsiTheme="majorHAnsi" w:cstheme="majorHAnsi"/>
-          <w:szCs w:val="26"/>
-          <w:lang w:val="en-US"/>
-        </w:rPr>
-      </w:pPr>
-      <w:r>
-        <w:rPr>
-          <w:rFonts w:asciiTheme="majorHAnsi" w:hAnsiTheme="majorHAnsi" w:cstheme="majorHAnsi"/>
-          <w:szCs w:val="26"/>
-          <w:lang w:val="en-US"/>
-        </w:rPr>
-        <w:tab/>
-      </w:r>
-      <w:r>
-        <w:rPr>
-          <w:rFonts w:asciiTheme="majorHAnsi" w:hAnsiTheme="majorHAnsi" w:cstheme="majorHAnsi"/>
-          <w:szCs w:val="26"/>
-          <w:lang w:val="en-US"/>
-        </w:rPr>
-        <w:tab/>
-      </w:r>
-      <w:r>
-        <w:rPr>
-          <w:rFonts w:asciiTheme="majorHAnsi" w:hAnsiTheme="majorHAnsi" w:cstheme="majorHAnsi"/>
-          <w:szCs w:val="26"/>
-          <w:lang w:val="en-US"/>
-        </w:rPr>
-        <w:t>2.3.1.</w:t>
+        <w:t>2.</w:t>
       </w:r>
       <w:r>
         <w:rPr>
@@ -7222,45 +7430,36 @@
           <w:szCs w:val="26"/>
           <w:lang w:val="en-US"/>
         </w:rPr>
-        <w:t xml:space="preserve">. </w:t>
-      </w:r>
-      <w:r>
-        <w:rPr>
-          <w:rFonts w:asciiTheme="majorHAnsi" w:hAnsiTheme="majorHAnsi" w:cstheme="majorHAnsi"/>
-          <w:szCs w:val="26"/>
-          <w:lang w:val="en-US"/>
-        </w:rPr>
-        <w:t>Thành phần</w:t>
-      </w:r>
-      <w:r>
-        <w:rPr>
-          <w:rFonts w:asciiTheme="majorHAnsi" w:hAnsiTheme="majorHAnsi" w:cstheme="majorHAnsi"/>
-          <w:szCs w:val="26"/>
-          <w:lang w:val="en-US"/>
-        </w:rPr>
-        <w:t xml:space="preserve"> về khí LPG</w:t>
-      </w:r>
-    </w:p>
-    <w:p>
-      <w:pPr>
-        <w:tabs>
-          <w:tab w:val="left" w:pos="284"/>
-        </w:tabs>
-        <w:ind w:left="720" w:firstLine="720"/>
-        <w:jc w:val="both"/>
-        <w:rPr>
-          <w:rFonts w:asciiTheme="majorHAnsi" w:hAnsiTheme="majorHAnsi" w:cstheme="majorHAnsi"/>
-          <w:szCs w:val="26"/>
-          <w:lang w:val="en-US"/>
-        </w:rPr>
-      </w:pPr>
-      <w:r>
-        <w:rPr>
-          <w:rFonts w:asciiTheme="majorHAnsi" w:hAnsiTheme="majorHAnsi" w:cstheme="majorHAnsi"/>
-          <w:szCs w:val="26"/>
-          <w:lang w:val="en-US"/>
-        </w:rPr>
-        <w:t>2.3.1.</w:t>
+        <w:t>.3.</w:t>
+      </w:r>
+      <w:r>
+        <w:rPr>
+          <w:rFonts w:asciiTheme="majorHAnsi" w:hAnsiTheme="majorHAnsi" w:cstheme="majorHAnsi"/>
+          <w:szCs w:val="26"/>
+          <w:lang w:val="en-US"/>
+        </w:rPr>
+        <w:t xml:space="preserve"> Xăng sinh học</w:t>
+      </w:r>
+    </w:p>
+    <w:p>
+      <w:pPr>
+        <w:tabs>
+          <w:tab w:val="left" w:pos="284"/>
+        </w:tabs>
+        <w:jc w:val="both"/>
+        <w:rPr>
+          <w:rFonts w:asciiTheme="majorHAnsi" w:hAnsiTheme="majorHAnsi" w:cstheme="majorHAnsi"/>
+          <w:szCs w:val="26"/>
+          <w:lang w:val="en-US"/>
+        </w:rPr>
+      </w:pPr>
+      <w:r>
+        <w:rPr>
+          <w:rFonts w:asciiTheme="majorHAnsi" w:hAnsiTheme="majorHAnsi" w:cstheme="majorHAnsi"/>
+          <w:szCs w:val="26"/>
+          <w:lang w:val="en-US"/>
+        </w:rPr>
+        <w:t>2.</w:t>
       </w:r>
       <w:r>
         <w:rPr>
@@ -7276,147 +7475,7 @@
           <w:szCs w:val="26"/>
           <w:lang w:val="en-US"/>
         </w:rPr>
-        <w:t xml:space="preserve">. </w:t>
-      </w:r>
-      <w:r>
-        <w:rPr>
-          <w:rFonts w:asciiTheme="majorHAnsi" w:hAnsiTheme="majorHAnsi" w:cstheme="majorHAnsi"/>
-          <w:szCs w:val="26"/>
-          <w:lang w:val="en-US"/>
-        </w:rPr>
-        <w:t>Tính chất</w:t>
-      </w:r>
-      <w:r>
-        <w:rPr>
-          <w:rFonts w:asciiTheme="majorHAnsi" w:hAnsiTheme="majorHAnsi" w:cstheme="majorHAnsi"/>
-          <w:szCs w:val="26"/>
-          <w:lang w:val="en-US"/>
-        </w:rPr>
-        <w:t xml:space="preserve"> về khí LPG</w:t>
-      </w:r>
-    </w:p>
-    <w:p>
-      <w:pPr>
-        <w:tabs>
-          <w:tab w:val="left" w:pos="284"/>
-        </w:tabs>
-        <w:jc w:val="both"/>
-        <w:rPr>
-          <w:rFonts w:asciiTheme="majorHAnsi" w:hAnsiTheme="majorHAnsi" w:cstheme="majorHAnsi"/>
-          <w:szCs w:val="26"/>
-          <w:lang w:val="en-US"/>
-        </w:rPr>
-      </w:pPr>
-      <w:r>
-        <w:rPr>
-          <w:rFonts w:asciiTheme="majorHAnsi" w:hAnsiTheme="majorHAnsi" w:cstheme="majorHAnsi"/>
-          <w:szCs w:val="26"/>
-          <w:lang w:val="en-US"/>
-        </w:rPr>
-        <w:tab/>
-        <w:t xml:space="preserve">2.3.2. </w:t>
-      </w:r>
-      <w:r>
-        <w:rPr>
-          <w:rFonts w:asciiTheme="majorHAnsi" w:hAnsiTheme="majorHAnsi" w:cstheme="majorHAnsi"/>
-          <w:szCs w:val="26"/>
-          <w:lang w:val="en-US"/>
-        </w:rPr>
-        <w:t xml:space="preserve">Khí </w:t>
-      </w:r>
-      <w:r>
-        <w:rPr>
-          <w:rFonts w:asciiTheme="majorHAnsi" w:hAnsiTheme="majorHAnsi" w:cstheme="majorHAnsi"/>
-          <w:szCs w:val="26"/>
-          <w:lang w:val="en-US"/>
-        </w:rPr>
-        <w:t>CNG</w:t>
-      </w:r>
-    </w:p>
-    <w:p>
-      <w:pPr>
-        <w:tabs>
-          <w:tab w:val="left" w:pos="284"/>
-        </w:tabs>
-        <w:jc w:val="both"/>
-        <w:rPr>
-          <w:rFonts w:asciiTheme="majorHAnsi" w:hAnsiTheme="majorHAnsi" w:cstheme="majorHAnsi"/>
-          <w:szCs w:val="26"/>
-          <w:lang w:val="en-US"/>
-        </w:rPr>
-      </w:pPr>
-      <w:r>
-        <w:rPr>
-          <w:rFonts w:asciiTheme="majorHAnsi" w:hAnsiTheme="majorHAnsi" w:cstheme="majorHAnsi"/>
-          <w:szCs w:val="26"/>
-          <w:lang w:val="en-US"/>
-        </w:rPr>
-        <w:tab/>
-        <w:t xml:space="preserve">2.3.3. </w:t>
-      </w:r>
-      <w:r>
-        <w:rPr>
-          <w:rFonts w:asciiTheme="majorHAnsi" w:hAnsiTheme="majorHAnsi" w:cstheme="majorHAnsi"/>
-          <w:szCs w:val="26"/>
-          <w:lang w:val="en-US"/>
-        </w:rPr>
-        <w:t xml:space="preserve">Khí </w:t>
-      </w:r>
-      <w:r>
-        <w:rPr>
-          <w:rFonts w:asciiTheme="majorHAnsi" w:hAnsiTheme="majorHAnsi" w:cstheme="majorHAnsi"/>
-          <w:szCs w:val="26"/>
-          <w:lang w:val="en-US"/>
-        </w:rPr>
-        <w:t>Hydro</w:t>
-      </w:r>
-    </w:p>
-    <w:p>
-      <w:pPr>
-        <w:tabs>
-          <w:tab w:val="left" w:pos="284"/>
-        </w:tabs>
-        <w:jc w:val="both"/>
-        <w:rPr>
-          <w:rFonts w:asciiTheme="majorHAnsi" w:hAnsiTheme="majorHAnsi" w:cstheme="majorHAnsi"/>
-          <w:szCs w:val="26"/>
-          <w:lang w:val="en-US"/>
-        </w:rPr>
-      </w:pPr>
-      <w:r>
-        <w:rPr>
-          <w:rFonts w:asciiTheme="majorHAnsi" w:hAnsiTheme="majorHAnsi" w:cstheme="majorHAnsi"/>
-          <w:szCs w:val="26"/>
-          <w:lang w:val="en-US"/>
-        </w:rPr>
-        <w:tab/>
-      </w:r>
-      <w:r>
-        <w:rPr>
-          <w:rFonts w:asciiTheme="majorHAnsi" w:hAnsiTheme="majorHAnsi" w:cstheme="majorHAnsi"/>
-          <w:color w:val="FF0000"/>
-          <w:szCs w:val="26"/>
-          <w:lang w:val="en-US"/>
-        </w:rPr>
-        <w:t>2.</w:t>
-      </w:r>
-      <w:r>
-        <w:rPr>
-          <w:rFonts w:asciiTheme="majorHAnsi" w:hAnsiTheme="majorHAnsi" w:cstheme="majorHAnsi"/>
-          <w:color w:val="FF0000"/>
-          <w:szCs w:val="26"/>
-          <w:lang w:val="en-US"/>
-        </w:rPr>
-        <w:t>3</w:t>
-      </w:r>
-      <w:r>
-        <w:rPr>
-          <w:rFonts w:asciiTheme="majorHAnsi" w:hAnsiTheme="majorHAnsi" w:cstheme="majorHAnsi"/>
-          <w:color w:val="FF0000"/>
-          <w:szCs w:val="26"/>
-          <w:lang w:val="en-US"/>
-        </w:rPr>
-        <w:t>.4. Bộ lọc (optional)</w:t>
+        <w:t>. Tổng quan về các phương tiện sử dụng năng lượng mới (bộ lọc)</w:t>
       </w:r>
     </w:p>
     <w:p>
@@ -7649,7 +7708,6 @@
           <w:rFonts w:cs="Times New Roman"/>
           <w:szCs w:val="26"/>
         </w:rPr>
-        <w:lastRenderedPageBreak/>
         <w:tab/>
         <w:t>2.5.</w:t>
       </w:r>
@@ -7745,6 +7803,7 @@
           <w:szCs w:val="26"/>
           <w:lang w:val="en-US"/>
         </w:rPr>
+        <w:lastRenderedPageBreak/>
         <w:t xml:space="preserve">3.1. </w:t>
       </w:r>
       <w:r>
@@ -8811,21 +8870,6 @@
         </w:rPr>
         <w:t>https://vietnamnet.vn/khong-can-xang-dau-o-to-co-the-chay-bang-15-loai-nhien-lieu-thu-vi-khac-670068.html</w:t>
       </w:r>
-    </w:p>
-    <w:p>
-      <w:pPr>
-        <w:tabs>
-          <w:tab w:val="left" w:pos="284"/>
-        </w:tabs>
-        <w:jc w:val="center"/>
-        <w:rPr>
-          <w:rFonts w:cs="Times New Roman"/>
-          <w:b/>
-          <w:bCs/>
-          <w:szCs w:val="26"/>
-          <w:lang w:val="en-US"/>
-        </w:rPr>
-      </w:pPr>
     </w:p>
     <w:p>
       <w:pPr>
@@ -11641,6 +11685,38 @@
           <w:tab w:val="left" w:pos="284"/>
         </w:tabs>
         <w:contextualSpacing/>
+        <w:jc w:val="center"/>
+        <w:rPr>
+          <w:rFonts w:asciiTheme="majorHAnsi" w:eastAsiaTheme="majorEastAsia" w:hAnsiTheme="majorHAnsi" w:cstheme="majorHAnsi"/>
+          <w:bCs/>
+          <w:szCs w:val="26"/>
+          <w:lang w:val="en-US"/>
+        </w:rPr>
+      </w:pPr>
+      <w:r>
+        <w:rPr>
+          <w:rFonts w:asciiTheme="majorHAnsi" w:eastAsiaTheme="majorEastAsia" w:hAnsiTheme="majorHAnsi" w:cstheme="majorHAnsi"/>
+          <w:bCs/>
+          <w:szCs w:val="26"/>
+        </w:rPr>
+        <w:t>X</w:t>
+      </w:r>
+      <w:r>
+        <w:rPr>
+          <w:rFonts w:asciiTheme="majorHAnsi" w:eastAsiaTheme="majorEastAsia" w:hAnsiTheme="majorHAnsi" w:cstheme="majorHAnsi"/>
+          <w:bCs/>
+          <w:szCs w:val="26"/>
+          <w:lang w:val="en-US"/>
+        </w:rPr>
+        <w:t>ếp hạng chỉ số chất lượng không khí trên Air Visual. Ảnh: airvisual.com.</w:t>
+      </w:r>
+    </w:p>
+    <w:p>
+      <w:pPr>
+        <w:tabs>
+          <w:tab w:val="left" w:pos="284"/>
+        </w:tabs>
+        <w:contextualSpacing/>
         <w:jc w:val="both"/>
         <w:rPr>
           <w:rFonts w:asciiTheme="majorHAnsi" w:eastAsiaTheme="majorEastAsia" w:hAnsiTheme="majorHAnsi" w:cstheme="majorHAnsi"/>
@@ -11780,6 +11856,7 @@
           <w:szCs w:val="26"/>
           <w:lang w:val="en-US"/>
         </w:rPr>
+        <w:lastRenderedPageBreak/>
         <w:t>2.1.1. Phương án sử dụng năng lượng thay thế</w:t>
       </w:r>
     </w:p>
@@ -11822,48 +11899,607 @@
           <w:szCs w:val="26"/>
           <w:lang w:val="en-US"/>
         </w:rPr>
-        <w:t xml:space="preserve">heo số liệu thống kê của Viện </w:t>
-      </w:r>
-      <w:r>
-        <w:rPr>
-          <w:rFonts w:asciiTheme="majorHAnsi" w:eastAsiaTheme="majorEastAsia" w:hAnsiTheme="majorHAnsi" w:cstheme="majorHAnsi"/>
-          <w:bCs/>
-          <w:szCs w:val="26"/>
-          <w:lang w:val="en-US"/>
+        <w:t>heo số liệu thống kê của Viện Chiến lược và Phát triển giao thông vận tải, Bộ GTVT, các hoạt động giao thông vận tải (GTVT) ở nước ta tiêu thụ một lượng năng lượng lớn, chiếm 30% tổng nhu cầu năng lượng quốc gia và chiếm 60% tổng nhiên liệu tiêu thụ</w:t>
+      </w:r>
+      <w:r>
+        <w:rPr>
+          <w:rFonts w:asciiTheme="majorHAnsi" w:eastAsiaTheme="majorEastAsia" w:hAnsiTheme="majorHAnsi" w:cstheme="majorHAnsi"/>
+          <w:bCs/>
+          <w:szCs w:val="26"/>
+          <w:lang w:val="en-US"/>
+        </w:rPr>
+        <w:t xml:space="preserve"> trong đó </w:t>
+      </w:r>
+      <w:r>
+        <w:rPr>
+          <w:rFonts w:asciiTheme="majorHAnsi" w:eastAsiaTheme="majorEastAsia" w:hAnsiTheme="majorHAnsi" w:cstheme="majorHAnsi"/>
+          <w:bCs/>
+          <w:szCs w:val="26"/>
+          <w:lang w:val="en-US"/>
+        </w:rPr>
+        <w:t>90% nhiên liệu cho GTVT là xăng và dầu diesel, trong đó chỉ sử dụng 0,3% là nhiên liệu sạch</w:t>
+      </w:r>
+      <w:r>
+        <w:rPr>
+          <w:rFonts w:asciiTheme="majorHAnsi" w:eastAsiaTheme="majorEastAsia" w:hAnsiTheme="majorHAnsi" w:cstheme="majorHAnsi"/>
+          <w:bCs/>
+          <w:szCs w:val="26"/>
+          <w:lang w:val="en-US"/>
+        </w:rPr>
+        <w:t>.</w:t>
+      </w:r>
+    </w:p>
+    <w:p>
+      <w:pPr>
+        <w:tabs>
+          <w:tab w:val="left" w:pos="284"/>
+        </w:tabs>
+        <w:contextualSpacing/>
+        <w:jc w:val="both"/>
+        <w:rPr>
+          <w:rFonts w:asciiTheme="majorHAnsi" w:eastAsiaTheme="majorEastAsia" w:hAnsiTheme="majorHAnsi" w:cstheme="majorHAnsi"/>
+          <w:bCs/>
+          <w:szCs w:val="26"/>
+          <w:lang w:val="en-US"/>
+        </w:rPr>
+      </w:pPr>
+      <w:r>
+        <w:rPr>
+          <w:rFonts w:asciiTheme="majorHAnsi" w:eastAsiaTheme="majorEastAsia" w:hAnsiTheme="majorHAnsi" w:cstheme="majorHAnsi"/>
+          <w:bCs/>
+          <w:szCs w:val="26"/>
+          <w:lang w:val="en-US"/>
+        </w:rPr>
+        <w:tab/>
+      </w:r>
+      <w:r>
+        <w:rPr>
+          <w:rFonts w:asciiTheme="majorHAnsi" w:eastAsiaTheme="majorEastAsia" w:hAnsiTheme="majorHAnsi" w:cstheme="majorHAnsi"/>
+          <w:bCs/>
+          <w:szCs w:val="26"/>
+          <w:lang w:val="en-US"/>
+        </w:rPr>
+        <w:t>Việt Nam hiện nay đang đẩy mạnh chuyển đổi từ sử dụng nhiên liệu truyền thống sang nhiên liệu sinh học, khí thiên nhiên và năng lượng điện. Việc triển khai phương án xe dùng nhiên liệu sinh học được coi là một biện pháp giảm phát thải khí nhà kính hiệu quả nhất là trong bối cảnh lượng năng lượng tiêu thụ trong hoạt động giao thông vận tải gia tăng mạnh những năm gần đây.</w:t>
+      </w:r>
+    </w:p>
+    <w:p>
+      <w:pPr>
+        <w:tabs>
+          <w:tab w:val="left" w:pos="284"/>
+        </w:tabs>
+        <w:contextualSpacing/>
+        <w:jc w:val="both"/>
+        <w:rPr>
+          <w:rFonts w:asciiTheme="majorHAnsi" w:eastAsiaTheme="majorEastAsia" w:hAnsiTheme="majorHAnsi" w:cstheme="majorHAnsi"/>
+          <w:bCs/>
+          <w:szCs w:val="26"/>
+          <w:lang w:val="en-US"/>
+        </w:rPr>
+      </w:pPr>
+      <w:r>
+        <w:rPr>
+          <w:rFonts w:asciiTheme="majorHAnsi" w:eastAsiaTheme="majorEastAsia" w:hAnsiTheme="majorHAnsi" w:cstheme="majorHAnsi"/>
+          <w:bCs/>
+          <w:szCs w:val="26"/>
+          <w:lang w:val="en-US"/>
+        </w:rPr>
+        <w:tab/>
+      </w:r>
+      <w:r>
+        <w:rPr>
+          <w:rFonts w:asciiTheme="majorHAnsi" w:eastAsiaTheme="majorEastAsia" w:hAnsiTheme="majorHAnsi" w:cstheme="majorHAnsi"/>
+          <w:bCs/>
+          <w:szCs w:val="26"/>
+          <w:lang w:val="en-US"/>
+        </w:rPr>
+        <w:t xml:space="preserve">Hiện nay, có nhiều loại nhiên liệu thay thế được đánh giá cao và đang được đưa vào sử dụng trong giao thông như CNG, LPG, LNG, </w:t>
+      </w:r>
+      <w:r>
+        <w:rPr>
+          <w:rFonts w:asciiTheme="majorHAnsi" w:eastAsiaTheme="majorEastAsia" w:hAnsiTheme="majorHAnsi" w:cstheme="majorHAnsi"/>
+          <w:bCs/>
+          <w:szCs w:val="26"/>
+          <w:lang w:val="en-US"/>
+        </w:rPr>
+        <w:t>Xăng sinh học</w:t>
+      </w:r>
+      <w:r>
+        <w:rPr>
+          <w:rFonts w:asciiTheme="majorHAnsi" w:eastAsiaTheme="majorEastAsia" w:hAnsiTheme="majorHAnsi" w:cstheme="majorHAnsi"/>
+          <w:bCs/>
+          <w:szCs w:val="26"/>
+          <w:lang w:val="en-US"/>
+        </w:rPr>
+        <w:t>,</w:t>
+      </w:r>
+      <w:r>
+        <w:rPr>
+          <w:rFonts w:asciiTheme="majorHAnsi" w:eastAsiaTheme="majorEastAsia" w:hAnsiTheme="majorHAnsi" w:cstheme="majorHAnsi"/>
+          <w:bCs/>
+          <w:szCs w:val="26"/>
+          <w:lang w:val="en-US"/>
+        </w:rPr>
+        <w:t xml:space="preserve"> khí Propan,</w:t>
+      </w:r>
+      <w:r>
+        <w:rPr>
+          <w:rFonts w:asciiTheme="majorHAnsi" w:eastAsiaTheme="majorEastAsia" w:hAnsiTheme="majorHAnsi" w:cstheme="majorHAnsi"/>
+          <w:bCs/>
+          <w:szCs w:val="26"/>
+          <w:lang w:val="en-US"/>
+        </w:rPr>
+        <w:t xml:space="preserve">… </w:t>
+      </w:r>
+      <w:r>
+        <w:rPr>
+          <w:rFonts w:asciiTheme="majorHAnsi" w:eastAsiaTheme="majorEastAsia" w:hAnsiTheme="majorHAnsi" w:cstheme="majorHAnsi"/>
+          <w:bCs/>
+          <w:szCs w:val="26"/>
+          <w:lang w:val="en-US"/>
+        </w:rPr>
+        <w:t>So với xe chạy bằng nhiên liệu xăng hoặc dầu (diesel)</w:t>
+      </w:r>
+      <w:r>
+        <w:rPr>
+          <w:rFonts w:asciiTheme="majorHAnsi" w:eastAsiaTheme="majorEastAsia" w:hAnsiTheme="majorHAnsi" w:cstheme="majorHAnsi"/>
+          <w:bCs/>
+          <w:szCs w:val="26"/>
+          <w:lang w:val="en-US"/>
+        </w:rPr>
+        <w:t xml:space="preserve"> các loại nhiên liệu này </w:t>
+      </w:r>
+      <w:r>
+        <w:rPr>
+          <w:rFonts w:asciiTheme="majorHAnsi" w:eastAsiaTheme="majorEastAsia" w:hAnsiTheme="majorHAnsi" w:cstheme="majorHAnsi"/>
+          <w:bCs/>
+          <w:szCs w:val="26"/>
+          <w:lang w:val="en-US"/>
+        </w:rPr>
+        <w:t>mang lại hiệu quả cao hơn không chỉ ở khía cạnh kinh tế mà còn có tác dụng bảo vệ môi trường.</w:t>
+      </w:r>
+      <w:r>
+        <w:rPr>
+          <w:rFonts w:asciiTheme="majorHAnsi" w:eastAsiaTheme="majorEastAsia" w:hAnsiTheme="majorHAnsi" w:cstheme="majorHAnsi"/>
+          <w:bCs/>
+          <w:szCs w:val="26"/>
+          <w:lang w:val="en-US"/>
+        </w:rPr>
+        <w:t xml:space="preserve"> Đối với từng loại xe mà ta còn có những phương án khác nhau về nhiên liệu, ví dụ như x</w:t>
+      </w:r>
+      <w:r>
+        <w:rPr>
+          <w:rFonts w:asciiTheme="majorHAnsi" w:eastAsiaTheme="majorEastAsia" w:hAnsiTheme="majorHAnsi" w:cstheme="majorHAnsi"/>
+          <w:bCs/>
+          <w:szCs w:val="26"/>
+          <w:lang w:val="en-US"/>
+        </w:rPr>
+        <w:t>e dùng khí LPG chủ yếu phù hợp với xe ô tô con, còn khí CNG dùng cho xe vận tải cỡ lớn.</w:t>
+      </w:r>
+    </w:p>
+    <w:p>
+      <w:pPr>
+        <w:pStyle w:val="Heading3"/>
+        <w:rPr>
+          <w:rFonts w:cstheme="majorHAnsi"/>
+          <w:bCs/>
+          <w:szCs w:val="26"/>
+          <w:lang w:val="en-US"/>
+        </w:rPr>
+      </w:pPr>
+      <w:r>
+        <w:rPr>
+          <w:rFonts w:cstheme="majorHAnsi"/>
+          <w:bCs/>
+          <w:szCs w:val="26"/>
+          <w:lang w:val="en-US"/>
+        </w:rPr>
+        <w:t xml:space="preserve">2.1.2. Công nghệ giảm khí thải </w:t>
+      </w:r>
+    </w:p>
+    <w:p>
+      <w:pPr>
+        <w:tabs>
+          <w:tab w:val="left" w:pos="284"/>
+        </w:tabs>
+        <w:contextualSpacing/>
+        <w:jc w:val="both"/>
+        <w:rPr>
+          <w:rFonts w:asciiTheme="majorHAnsi" w:eastAsiaTheme="majorEastAsia" w:hAnsiTheme="majorHAnsi" w:cstheme="majorHAnsi"/>
+          <w:b/>
+          <w:i/>
+          <w:iCs/>
+          <w:szCs w:val="26"/>
+        </w:rPr>
+      </w:pPr>
+      <w:r>
+        <w:rPr>
+          <w:rFonts w:asciiTheme="majorHAnsi" w:eastAsiaTheme="majorEastAsia" w:hAnsiTheme="majorHAnsi" w:cstheme="majorHAnsi"/>
+          <w:b/>
+          <w:i/>
+          <w:iCs/>
+          <w:szCs w:val="26"/>
+        </w:rPr>
+        <w:t>2.1.2.1. Bộ lọc khí thải</w:t>
+      </w:r>
+    </w:p>
+    <w:p>
+      <w:pPr>
+        <w:tabs>
+          <w:tab w:val="left" w:pos="284"/>
+        </w:tabs>
+        <w:contextualSpacing/>
+        <w:jc w:val="both"/>
+        <w:rPr>
+          <w:rFonts w:asciiTheme="majorHAnsi" w:eastAsiaTheme="majorEastAsia" w:hAnsiTheme="majorHAnsi" w:cstheme="majorHAnsi"/>
+          <w:bCs/>
+          <w:szCs w:val="26"/>
+        </w:rPr>
+      </w:pPr>
+      <w:r>
+        <w:rPr>
+          <w:rFonts w:asciiTheme="majorHAnsi" w:eastAsiaTheme="majorEastAsia" w:hAnsiTheme="majorHAnsi" w:cstheme="majorHAnsi"/>
+          <w:bCs/>
+          <w:szCs w:val="26"/>
+        </w:rPr>
+        <w:tab/>
+      </w:r>
+      <w:r>
+        <w:rPr>
+          <w:rFonts w:asciiTheme="majorHAnsi" w:eastAsiaTheme="majorEastAsia" w:hAnsiTheme="majorHAnsi" w:cstheme="majorHAnsi"/>
+          <w:bCs/>
+          <w:szCs w:val="26"/>
+        </w:rPr>
+        <w:t>Bộ lọc khí thải</w:t>
+      </w:r>
+      <w:r>
+        <w:rPr>
+          <w:rFonts w:asciiTheme="majorHAnsi" w:eastAsiaTheme="majorEastAsia" w:hAnsiTheme="majorHAnsi" w:cstheme="majorHAnsi"/>
+          <w:bCs/>
+          <w:szCs w:val="26"/>
+        </w:rPr>
+        <w:t xml:space="preserve"> hay còn gọi với</w:t>
+      </w:r>
+      <w:r>
+        <w:rPr>
+          <w:rFonts w:asciiTheme="majorHAnsi" w:eastAsiaTheme="majorEastAsia" w:hAnsiTheme="majorHAnsi" w:cstheme="majorHAnsi"/>
+          <w:bCs/>
+          <w:szCs w:val="26"/>
+        </w:rPr>
+        <w:t xml:space="preserve"> tên tiếng anh là Catalytic Converter, có vai trò vô cùng quan trọng trong việc làm giảm lượng khí thải độc hại ra</w:t>
+      </w:r>
+      <w:r>
+        <w:rPr>
+          <w:rFonts w:asciiTheme="majorHAnsi" w:eastAsiaTheme="majorEastAsia" w:hAnsiTheme="majorHAnsi" w:cstheme="majorHAnsi"/>
+          <w:bCs/>
+          <w:szCs w:val="26"/>
+        </w:rPr>
+        <w:t xml:space="preserve"> ngoài</w:t>
+      </w:r>
+      <w:r>
+        <w:rPr>
+          <w:rFonts w:asciiTheme="majorHAnsi" w:eastAsiaTheme="majorEastAsia" w:hAnsiTheme="majorHAnsi" w:cstheme="majorHAnsi"/>
+          <w:bCs/>
+          <w:szCs w:val="26"/>
+        </w:rPr>
+        <w:t xml:space="preserve"> môi trường. Trong suốt quá trình vận hành xe, bộ lọc khí thải giống như một lá phổi, tiếp nhận nhiên liệu thải từ xe gồm các khí N2, CO2, CO… Sau đó là quá trình sàng lọc, giảm lượng chất độc hại xuống mức thấp nhất, bài tiết ra ngoài môi trường các loại khí thải trong phạm vi cho phép.</w:t>
+      </w:r>
+    </w:p>
+    <w:p>
+      <w:pPr>
+        <w:tabs>
+          <w:tab w:val="left" w:pos="284"/>
+        </w:tabs>
+        <w:contextualSpacing/>
+        <w:jc w:val="center"/>
+        <w:rPr>
+          <w:rFonts w:asciiTheme="majorHAnsi" w:eastAsiaTheme="majorEastAsia" w:hAnsiTheme="majorHAnsi" w:cstheme="majorHAnsi"/>
+          <w:bCs/>
+          <w:szCs w:val="26"/>
+        </w:rPr>
+      </w:pPr>
+      <w:r>
+        <w:rPr>
+          <w:rFonts w:asciiTheme="majorHAnsi" w:eastAsiaTheme="majorEastAsia" w:hAnsiTheme="majorHAnsi" w:cstheme="majorHAnsi"/>
+          <w:bCs/>
+          <w:noProof/>
+          <w:szCs w:val="26"/>
+        </w:rPr>
+        <w:drawing>
+          <wp:inline distT="0" distB="0" distL="0" distR="0" wp14:anchorId="1216CDAB" wp14:editId="6FFC024A">
+            <wp:extent cx="4363857" cy="2453640"/>
+            <wp:effectExtent l="0" t="0" r="0" b="3810"/>
+            <wp:docPr id="3" name="Picture 3"/>
+            <wp:cNvGraphicFramePr>
+              <a:graphicFrameLocks xmlns:a="http://schemas.openxmlformats.org/drawingml/2006/main" noChangeAspect="1"/>
+            </wp:cNvGraphicFramePr>
+            <a:graphic xmlns:a="http://schemas.openxmlformats.org/drawingml/2006/main">
+              <a:graphicData uri="http://schemas.openxmlformats.org/drawingml/2006/picture">
+                <pic:pic xmlns:pic="http://schemas.openxmlformats.org/drawingml/2006/picture">
+                  <pic:nvPicPr>
+                    <pic:cNvPr id="0" name="Picture 2"/>
+                    <pic:cNvPicPr>
+                      <a:picLocks noChangeAspect="1" noChangeArrowheads="1"/>
+                    </pic:cNvPicPr>
+                  </pic:nvPicPr>
+                  <pic:blipFill>
+                    <a:blip r:embed="rId19">
+                      <a:extLst>
+                        <a:ext uri="{28A0092B-C50C-407E-A947-70E740481C1C}">
+                          <a14:useLocalDpi xmlns:a14="http://schemas.microsoft.com/office/drawing/2010/main" val="0"/>
+                        </a:ext>
+                      </a:extLst>
+                    </a:blip>
+                    <a:srcRect/>
+                    <a:stretch>
+                      <a:fillRect/>
+                    </a:stretch>
+                  </pic:blipFill>
+                  <pic:spPr bwMode="auto">
+                    <a:xfrm>
+                      <a:off x="0" y="0"/>
+                      <a:ext cx="4403573" cy="2475971"/>
+                    </a:xfrm>
+                    <a:prstGeom prst="rect">
+                      <a:avLst/>
+                    </a:prstGeom>
+                    <a:noFill/>
+                  </pic:spPr>
+                </pic:pic>
+              </a:graphicData>
+            </a:graphic>
+          </wp:inline>
+        </w:drawing>
+      </w:r>
+    </w:p>
+    <w:p>
+      <w:pPr>
+        <w:tabs>
+          <w:tab w:val="left" w:pos="284"/>
+        </w:tabs>
+        <w:contextualSpacing/>
+        <w:jc w:val="center"/>
+        <w:rPr>
+          <w:rFonts w:asciiTheme="majorHAnsi" w:eastAsiaTheme="majorEastAsia" w:hAnsiTheme="majorHAnsi" w:cstheme="majorHAnsi"/>
+          <w:bCs/>
+          <w:szCs w:val="26"/>
+        </w:rPr>
+      </w:pPr>
+      <w:r>
+        <w:rPr>
+          <w:rFonts w:asciiTheme="majorHAnsi" w:eastAsiaTheme="majorEastAsia" w:hAnsiTheme="majorHAnsi" w:cstheme="majorHAnsi"/>
+          <w:bCs/>
+          <w:szCs w:val="26"/>
+        </w:rPr>
+        <w:t>Bộ lọc khí thải xúc tác</w:t>
+      </w:r>
+    </w:p>
+    <w:p>
+      <w:pPr>
+        <w:tabs>
+          <w:tab w:val="left" w:pos="284"/>
+        </w:tabs>
+        <w:contextualSpacing/>
+        <w:jc w:val="both"/>
+        <w:rPr>
+          <w:rFonts w:asciiTheme="majorHAnsi" w:eastAsiaTheme="majorEastAsia" w:hAnsiTheme="majorHAnsi" w:cstheme="majorHAnsi"/>
+          <w:bCs/>
+          <w:szCs w:val="26"/>
+        </w:rPr>
+      </w:pPr>
+      <w:r>
+        <w:rPr>
+          <w:rFonts w:asciiTheme="majorHAnsi" w:eastAsiaTheme="majorEastAsia" w:hAnsiTheme="majorHAnsi" w:cstheme="majorHAnsi"/>
+          <w:bCs/>
+          <w:szCs w:val="26"/>
         </w:rPr>
         <w:lastRenderedPageBreak/>
-        <w:t>Chiến lược và Phát triển giao thông vận tải, Bộ GTVT, các hoạt động giao thông vận tải (GTVT) ở nước ta tiêu thụ một lượng năng lượng lớn, chiếm 30% tổng nhu cầu năng lượng quốc gia và chiếm 60% tổng nhiên liệu tiêu thụ</w:t>
-      </w:r>
-      <w:r>
-        <w:rPr>
-          <w:rFonts w:asciiTheme="majorHAnsi" w:eastAsiaTheme="majorEastAsia" w:hAnsiTheme="majorHAnsi" w:cstheme="majorHAnsi"/>
-          <w:bCs/>
-          <w:szCs w:val="26"/>
-          <w:lang w:val="en-US"/>
-        </w:rPr>
-        <w:t xml:space="preserve"> trong đó </w:t>
-      </w:r>
-      <w:r>
-        <w:rPr>
-          <w:rFonts w:asciiTheme="majorHAnsi" w:eastAsiaTheme="majorEastAsia" w:hAnsiTheme="majorHAnsi" w:cstheme="majorHAnsi"/>
-          <w:bCs/>
-          <w:szCs w:val="26"/>
-          <w:lang w:val="en-US"/>
-        </w:rPr>
-        <w:t>90% nhiên liệu cho GTVT là xăng và dầu diesel, trong đó chỉ sử dụng 0,3% là nhiên liệu sạch</w:t>
-      </w:r>
-      <w:r>
-        <w:rPr>
-          <w:rFonts w:asciiTheme="majorHAnsi" w:eastAsiaTheme="majorEastAsia" w:hAnsiTheme="majorHAnsi" w:cstheme="majorHAnsi"/>
-          <w:bCs/>
-          <w:szCs w:val="26"/>
-          <w:lang w:val="en-US"/>
+        <w:tab/>
+      </w:r>
+      <w:r>
+        <w:rPr>
+          <w:rFonts w:asciiTheme="majorHAnsi" w:eastAsiaTheme="majorEastAsia" w:hAnsiTheme="majorHAnsi" w:cstheme="majorHAnsi"/>
+          <w:bCs/>
+          <w:szCs w:val="26"/>
+        </w:rPr>
+        <w:t>Bộ lọc khí thải có cấu trúc gồm 3 lớp cơ bản, đó là: Lớp xúc tác đầu tiên (the Reduction Catalyst), Lớp xúc tác oxy hóa (the Oxidization Catalyst), và hệ thống kiểm soát dòng khí thải</w:t>
+      </w:r>
+      <w:r>
+        <w:rPr>
+          <w:rFonts w:asciiTheme="majorHAnsi" w:eastAsiaTheme="majorEastAsia" w:hAnsiTheme="majorHAnsi" w:cstheme="majorHAnsi"/>
+          <w:bCs/>
+          <w:szCs w:val="26"/>
+        </w:rPr>
+        <w:t>:</w:t>
+      </w:r>
+    </w:p>
+    <w:p>
+      <w:pPr>
+        <w:pStyle w:val="ListParagraph"/>
+        <w:numPr>
+          <w:ilvl w:val="0"/>
+          <w:numId w:val="12"/>
+        </w:numPr>
+        <w:tabs>
+          <w:tab w:val="left" w:pos="284"/>
+        </w:tabs>
+        <w:ind w:left="567" w:hanging="283"/>
+        <w:jc w:val="both"/>
+        <w:rPr>
+          <w:rFonts w:asciiTheme="majorHAnsi" w:eastAsiaTheme="majorEastAsia" w:hAnsiTheme="majorHAnsi" w:cstheme="majorHAnsi"/>
+          <w:bCs/>
+          <w:szCs w:val="26"/>
+        </w:rPr>
+      </w:pPr>
+      <w:r>
+        <w:rPr>
+          <w:rFonts w:asciiTheme="majorHAnsi" w:eastAsiaTheme="majorEastAsia" w:hAnsiTheme="majorHAnsi" w:cstheme="majorHAnsi"/>
+          <w:bCs/>
+          <w:szCs w:val="26"/>
+        </w:rPr>
+        <w:t>Lớp giảm khí thải là lớp đầu tiên mà luồng khí thải sẽ tiếp xúc khi đến bộ lọc. Lớp này sử dụng vật liệu platinum và rhodium để giảm lượng khí Nox</w:t>
+      </w:r>
+      <w:r>
+        <w:rPr>
+          <w:rFonts w:asciiTheme="majorHAnsi" w:eastAsiaTheme="majorEastAsia" w:hAnsiTheme="majorHAnsi" w:cstheme="majorHAnsi"/>
+          <w:bCs/>
+          <w:szCs w:val="26"/>
+        </w:rPr>
+        <w:t xml:space="preserve">. </w:t>
+      </w:r>
+      <w:r>
+        <w:rPr>
+          <w:rFonts w:asciiTheme="majorHAnsi" w:eastAsiaTheme="majorEastAsia" w:hAnsiTheme="majorHAnsi" w:cstheme="majorHAnsi"/>
+          <w:bCs/>
+          <w:szCs w:val="26"/>
+        </w:rPr>
+        <w:t xml:space="preserve">Sau khi qua lớp này, NOx sẽ trở thành khí </w:t>
+      </w:r>
+      <w:r>
+        <w:rPr>
+          <w:rFonts w:asciiTheme="majorHAnsi" w:eastAsiaTheme="majorEastAsia" w:hAnsiTheme="majorHAnsi" w:cstheme="majorHAnsi"/>
+          <w:bCs/>
+          <w:szCs w:val="26"/>
+        </w:rPr>
+        <w:t>Nitơ và Oxi</w:t>
+      </w:r>
+      <w:r>
+        <w:rPr>
+          <w:rFonts w:asciiTheme="majorHAnsi" w:eastAsiaTheme="majorEastAsia" w:hAnsiTheme="majorHAnsi" w:cstheme="majorHAnsi"/>
+          <w:bCs/>
+          <w:szCs w:val="26"/>
         </w:rPr>
         <w:t>.</w:t>
       </w:r>
     </w:p>
     <w:p>
       <w:pPr>
+        <w:pStyle w:val="ListParagraph"/>
+        <w:numPr>
+          <w:ilvl w:val="0"/>
+          <w:numId w:val="12"/>
+        </w:numPr>
+        <w:tabs>
+          <w:tab w:val="left" w:pos="284"/>
+        </w:tabs>
+        <w:ind w:left="567" w:hanging="283"/>
+        <w:jc w:val="both"/>
+        <w:rPr>
+          <w:rFonts w:asciiTheme="majorHAnsi" w:eastAsiaTheme="majorEastAsia" w:hAnsiTheme="majorHAnsi" w:cstheme="majorHAnsi"/>
+          <w:bCs/>
+          <w:szCs w:val="26"/>
+        </w:rPr>
+      </w:pPr>
+      <w:r>
+        <w:rPr>
+          <w:rFonts w:asciiTheme="majorHAnsi" w:eastAsiaTheme="majorEastAsia" w:hAnsiTheme="majorHAnsi" w:cstheme="majorHAnsi"/>
+          <w:bCs/>
+          <w:szCs w:val="26"/>
+          <w:lang w:val="en-US"/>
+        </w:rPr>
+        <w:t>Lớp tiếp theo là lớp oxi</w:t>
+      </w:r>
+      <w:r>
+        <w:rPr>
+          <w:rFonts w:asciiTheme="majorHAnsi" w:eastAsiaTheme="majorEastAsia" w:hAnsiTheme="majorHAnsi" w:cstheme="majorHAnsi"/>
+          <w:bCs/>
+          <w:szCs w:val="26"/>
+          <w:lang w:val="en-US"/>
+        </w:rPr>
+        <w:t xml:space="preserve"> hóa </w:t>
+      </w:r>
+      <w:r>
+        <w:rPr>
+          <w:rFonts w:asciiTheme="majorHAnsi" w:eastAsiaTheme="majorEastAsia" w:hAnsiTheme="majorHAnsi" w:cstheme="majorHAnsi"/>
+          <w:bCs/>
+          <w:szCs w:val="26"/>
+          <w:lang w:val="en-US"/>
+        </w:rPr>
+        <w:t>mà luồng khí sẽ tác động sau lớp giảm khí thải. Lớp này sẽ có nhiệm vụ đốt cháy khí CO cũng như các loại hydrocarbon không cháy bằng bạch kim là palladium.</w:t>
+      </w:r>
+      <w:r>
+        <w:rPr>
+          <w:rFonts w:asciiTheme="majorHAnsi" w:eastAsiaTheme="majorEastAsia" w:hAnsiTheme="majorHAnsi" w:cstheme="majorHAnsi"/>
+          <w:bCs/>
+          <w:szCs w:val="26"/>
+          <w:lang w:val="en-US"/>
+        </w:rPr>
+        <w:t xml:space="preserve"> </w:t>
+      </w:r>
+      <w:r>
+        <w:rPr>
+          <w:rFonts w:asciiTheme="majorHAnsi" w:eastAsiaTheme="majorEastAsia" w:hAnsiTheme="majorHAnsi" w:cstheme="majorHAnsi"/>
+          <w:bCs/>
+          <w:szCs w:val="26"/>
+          <w:lang w:val="en-US"/>
+        </w:rPr>
+        <w:t>Với các chất xúc tác này, hydrocarbon và CO sẽ tác dụng với O2 dư để trở thành CO2.</w:t>
+      </w:r>
+    </w:p>
+    <w:p>
+      <w:pPr>
+        <w:pStyle w:val="ListParagraph"/>
+        <w:numPr>
+          <w:ilvl w:val="0"/>
+          <w:numId w:val="12"/>
+        </w:numPr>
+        <w:tabs>
+          <w:tab w:val="left" w:pos="284"/>
+        </w:tabs>
+        <w:ind w:left="567" w:hanging="283"/>
+        <w:jc w:val="both"/>
+        <w:rPr>
+          <w:rFonts w:asciiTheme="majorHAnsi" w:eastAsiaTheme="majorEastAsia" w:hAnsiTheme="majorHAnsi" w:cstheme="majorHAnsi"/>
+          <w:bCs/>
+          <w:szCs w:val="26"/>
+        </w:rPr>
+      </w:pPr>
+      <w:r>
+        <w:rPr>
+          <w:rFonts w:asciiTheme="majorHAnsi" w:eastAsiaTheme="majorEastAsia" w:hAnsiTheme="majorHAnsi" w:cstheme="majorHAnsi"/>
+          <w:bCs/>
+          <w:szCs w:val="26"/>
+        </w:rPr>
+        <w:t>Lớp thứ 3 là hệ thống kiểm soát dòng khí thải</w:t>
+      </w:r>
+      <w:r>
+        <w:rPr>
+          <w:rFonts w:asciiTheme="majorHAnsi" w:eastAsiaTheme="majorEastAsia" w:hAnsiTheme="majorHAnsi" w:cstheme="majorHAnsi"/>
+          <w:bCs/>
+          <w:szCs w:val="26"/>
+          <w:lang w:val="en-US"/>
+        </w:rPr>
+        <w:t xml:space="preserve">, sử dụng các thông tin nhận được  từ cảm biến Oxi được đặt gần động cơ để điều khiển hệ thống phun nhiên liệu. </w:t>
+      </w:r>
+      <w:r>
+        <w:rPr>
+          <w:rFonts w:asciiTheme="majorHAnsi" w:eastAsiaTheme="majorEastAsia" w:hAnsiTheme="majorHAnsi" w:cstheme="majorHAnsi"/>
+          <w:bCs/>
+          <w:szCs w:val="26"/>
+          <w:lang w:val="en-US"/>
+        </w:rPr>
+        <w:t>Điều đó cho phép máy tính biết được động cơ có đang làm việc ở điểm lý tưởng hay không và cũng cho biết lượng O</w:t>
+      </w:r>
+      <w:r>
+        <w:rPr>
+          <w:rFonts w:asciiTheme="majorHAnsi" w:eastAsiaTheme="majorEastAsia" w:hAnsiTheme="majorHAnsi" w:cstheme="majorHAnsi"/>
+          <w:bCs/>
+          <w:szCs w:val="26"/>
+          <w:lang w:val="en-US"/>
+        </w:rPr>
+        <w:t>xi</w:t>
+      </w:r>
+      <w:r>
+        <w:rPr>
+          <w:rFonts w:asciiTheme="majorHAnsi" w:eastAsiaTheme="majorEastAsia" w:hAnsiTheme="majorHAnsi" w:cstheme="majorHAnsi"/>
+          <w:bCs/>
+          <w:szCs w:val="26"/>
+          <w:lang w:val="en-US"/>
+        </w:rPr>
+        <w:t xml:space="preserve"> cần thiết để cho phép các chất xúc tác đốt cháy các khí thải độc hại.</w:t>
+      </w:r>
+    </w:p>
+    <w:p>
+      <w:pPr>
         <w:tabs>
           <w:tab w:val="left" w:pos="284"/>
         </w:tabs>
@@ -11881,7 +12517,6 @@
           <w:rFonts w:asciiTheme="majorHAnsi" w:eastAsiaTheme="majorEastAsia" w:hAnsiTheme="majorHAnsi" w:cstheme="majorHAnsi"/>
           <w:bCs/>
           <w:szCs w:val="26"/>
-          <w:lang w:val="en-US"/>
         </w:rPr>
         <w:tab/>
       </w:r>
@@ -11890,9 +12525,62 @@
           <w:rFonts w:asciiTheme="majorHAnsi" w:eastAsiaTheme="majorEastAsia" w:hAnsiTheme="majorHAnsi" w:cstheme="majorHAnsi"/>
           <w:bCs/>
           <w:szCs w:val="26"/>
-          <w:lang w:val="en-US"/>
-        </w:rPr>
-        <w:t>Việt Nam hiện nay đang đẩy mạnh chuyển đổi từ sử dụng nhiên liệu truyền thống sang nhiên liệu sinh học, khí thiên nhiên và năng lượng điện. Việc triển khai phương án xe dùng nhiên liệu sinh học được coi là một biện pháp giảm phát thải khí nhà kính hiệu quả nhất là trong bối cảnh lượng năng lượng tiêu thụ trong hoạt động giao thông vận tải gia tăng mạnh những năm gần đây.</w:t>
+        </w:rPr>
+        <w:t>Có thể nói, bộ lọc khí thải chất xúc tác hiện là một giải pháp hiệu quả và không thể thiếu trên</w:t>
+      </w:r>
+      <w:r>
+        <w:rPr>
+          <w:rFonts w:asciiTheme="majorHAnsi" w:eastAsiaTheme="majorEastAsia" w:hAnsiTheme="majorHAnsi" w:cstheme="majorHAnsi"/>
+          <w:bCs/>
+          <w:szCs w:val="26"/>
+          <w:lang w:val="en-US"/>
+        </w:rPr>
+        <w:t xml:space="preserve"> các dòng xe ngày nay. </w:t>
+      </w:r>
+      <w:r>
+        <w:rPr>
+          <w:rFonts w:asciiTheme="majorHAnsi" w:eastAsiaTheme="majorEastAsia" w:hAnsiTheme="majorHAnsi" w:cstheme="majorHAnsi"/>
+          <w:bCs/>
+          <w:szCs w:val="26"/>
+          <w:lang w:val="en-US"/>
+        </w:rPr>
+        <w:t>Sau quá trình đốt cháy nhiên liệu trong động cơ, cho dù động cơ có tốt đến đâu thì vẫn tạo ra những hợp chất vô cùng độc hại như: N</w:t>
+      </w:r>
+      <w:r>
+        <w:rPr>
+          <w:rFonts w:asciiTheme="majorHAnsi" w:eastAsiaTheme="majorEastAsia" w:hAnsiTheme="majorHAnsi" w:cstheme="majorHAnsi"/>
+          <w:bCs/>
+          <w:szCs w:val="26"/>
+          <w:lang w:val="en-US"/>
+        </w:rPr>
+        <w:t>O</w:t>
+      </w:r>
+      <w:r>
+        <w:rPr>
+          <w:rFonts w:asciiTheme="majorHAnsi" w:eastAsiaTheme="majorEastAsia" w:hAnsiTheme="majorHAnsi" w:cstheme="majorHAnsi"/>
+          <w:bCs/>
+          <w:szCs w:val="26"/>
+          <w:lang w:val="en-US"/>
+        </w:rPr>
+        <w:t xml:space="preserve">x, CO, HC… </w:t>
+      </w:r>
+      <w:r>
+        <w:rPr>
+          <w:rFonts w:asciiTheme="majorHAnsi" w:eastAsiaTheme="majorEastAsia" w:hAnsiTheme="majorHAnsi" w:cstheme="majorHAnsi"/>
+          <w:bCs/>
+          <w:szCs w:val="26"/>
+          <w:lang w:val="en-US"/>
+        </w:rPr>
+        <w:t xml:space="preserve">Với </w:t>
+      </w:r>
+      <w:r>
+        <w:rPr>
+          <w:rFonts w:asciiTheme="majorHAnsi" w:eastAsiaTheme="majorEastAsia" w:hAnsiTheme="majorHAnsi" w:cstheme="majorHAnsi"/>
+          <w:bCs/>
+          <w:szCs w:val="26"/>
+          <w:lang w:val="en-US"/>
+        </w:rPr>
+        <w:t>bộ chuyển đổi xúc tác có thể chuyển đổi được khoảng 90% các hợp chất có hại tới môi trường bên ngoài thành các hợp chất ít độc hại hơn.</w:t>
       </w:r>
     </w:p>
     <w:p>
@@ -11904,6 +12592,34 @@
         <w:jc w:val="both"/>
         <w:rPr>
           <w:rFonts w:asciiTheme="majorHAnsi" w:eastAsiaTheme="majorEastAsia" w:hAnsiTheme="majorHAnsi" w:cstheme="majorHAnsi"/>
+          <w:b/>
+          <w:i/>
+          <w:iCs/>
+          <w:szCs w:val="26"/>
+          <w:lang w:val="en-US"/>
+        </w:rPr>
+      </w:pPr>
+      <w:r>
+        <w:rPr>
+          <w:rFonts w:asciiTheme="majorHAnsi" w:eastAsiaTheme="majorEastAsia" w:hAnsiTheme="majorHAnsi" w:cstheme="majorHAnsi"/>
+          <w:b/>
+          <w:i/>
+          <w:iCs/>
+          <w:szCs w:val="26"/>
+          <w:lang w:val="en-US"/>
+        </w:rPr>
+        <w:t>2.1.2.2. Tăng áp khí nạp</w:t>
+      </w:r>
+    </w:p>
+    <w:p>
+      <w:pPr>
+        <w:tabs>
+          <w:tab w:val="left" w:pos="284"/>
+        </w:tabs>
+        <w:contextualSpacing/>
+        <w:jc w:val="both"/>
+        <w:rPr>
+          <w:rFonts w:asciiTheme="majorHAnsi" w:eastAsiaTheme="majorEastAsia" w:hAnsiTheme="majorHAnsi" w:cstheme="majorHAnsi"/>
           <w:bCs/>
           <w:szCs w:val="26"/>
           <w:lang w:val="en-US"/>
@@ -11925,70 +12641,255 @@
           <w:szCs w:val="26"/>
           <w:lang w:val="en-US"/>
         </w:rPr>
-        <w:t>Hiện nay, có nhiều loại nhiên liệu thay thế được đánh giá cao và đang được đưa vào sử dụng trong giao thông như CNG, LPG, LNG, Hydro,</w:t>
-      </w:r>
-      <w:r>
-        <w:rPr>
-          <w:rFonts w:asciiTheme="majorHAnsi" w:eastAsiaTheme="majorEastAsia" w:hAnsiTheme="majorHAnsi" w:cstheme="majorHAnsi"/>
-          <w:bCs/>
-          <w:szCs w:val="26"/>
-          <w:lang w:val="en-US"/>
-        </w:rPr>
-        <w:t xml:space="preserve"> khí Propan,</w:t>
-      </w:r>
-      <w:r>
-        <w:rPr>
-          <w:rFonts w:asciiTheme="majorHAnsi" w:eastAsiaTheme="majorEastAsia" w:hAnsiTheme="majorHAnsi" w:cstheme="majorHAnsi"/>
-          <w:bCs/>
-          <w:szCs w:val="26"/>
-          <w:lang w:val="en-US"/>
-        </w:rPr>
-        <w:t xml:space="preserve">… </w:t>
-      </w:r>
-      <w:r>
-        <w:rPr>
-          <w:rFonts w:asciiTheme="majorHAnsi" w:eastAsiaTheme="majorEastAsia" w:hAnsiTheme="majorHAnsi" w:cstheme="majorHAnsi"/>
-          <w:bCs/>
-          <w:szCs w:val="26"/>
-          <w:lang w:val="en-US"/>
-        </w:rPr>
-        <w:t>So với xe chạy bằng nhiên liệu xăng hoặc dầu (diesel)</w:t>
-      </w:r>
-      <w:r>
-        <w:rPr>
-          <w:rFonts w:asciiTheme="majorHAnsi" w:eastAsiaTheme="majorEastAsia" w:hAnsiTheme="majorHAnsi" w:cstheme="majorHAnsi"/>
-          <w:bCs/>
-          <w:szCs w:val="26"/>
-          <w:lang w:val="en-US"/>
-        </w:rPr>
-        <w:t xml:space="preserve"> các loại nhiên liệu này </w:t>
-      </w:r>
-      <w:r>
-        <w:rPr>
-          <w:rFonts w:asciiTheme="majorHAnsi" w:eastAsiaTheme="majorEastAsia" w:hAnsiTheme="majorHAnsi" w:cstheme="majorHAnsi"/>
-          <w:bCs/>
-          <w:szCs w:val="26"/>
-          <w:lang w:val="en-US"/>
-        </w:rPr>
-        <w:t>mang lại hiệu quả cao hơn không chỉ ở khía cạnh kinh tế mà còn có tác dụng bảo vệ môi trường.</w:t>
-      </w:r>
-      <w:r>
-        <w:rPr>
-          <w:rFonts w:asciiTheme="majorHAnsi" w:eastAsiaTheme="majorEastAsia" w:hAnsiTheme="majorHAnsi" w:cstheme="majorHAnsi"/>
-          <w:bCs/>
-          <w:szCs w:val="26"/>
-          <w:lang w:val="en-US"/>
-        </w:rPr>
-        <w:t xml:space="preserve"> Đối với từng loại xe mà ta còn có những phương án khác nhau về nhiên liệu, ví dụ như x</w:t>
-      </w:r>
-      <w:r>
-        <w:rPr>
-          <w:rFonts w:asciiTheme="majorHAnsi" w:eastAsiaTheme="majorEastAsia" w:hAnsiTheme="majorHAnsi" w:cstheme="majorHAnsi"/>
-          <w:bCs/>
-          <w:szCs w:val="26"/>
-          <w:lang w:val="en-US"/>
-        </w:rPr>
-        <w:t>e dùng khí LPG chủ yếu phù hợp với xe ô tô con, còn khí CNG dùng cho xe vận tải cỡ lớn.</w:t>
+        <w:t xml:space="preserve">Một trong những ưu điểm chính </w:t>
+      </w:r>
+      <w:r>
+        <w:rPr>
+          <w:rFonts w:asciiTheme="majorHAnsi" w:eastAsiaTheme="majorEastAsia" w:hAnsiTheme="majorHAnsi" w:cstheme="majorHAnsi"/>
+          <w:bCs/>
+          <w:szCs w:val="26"/>
+          <w:lang w:val="en-US"/>
+        </w:rPr>
+        <w:t>của</w:t>
+      </w:r>
+      <w:r>
+        <w:rPr>
+          <w:rFonts w:asciiTheme="majorHAnsi" w:eastAsiaTheme="majorEastAsia" w:hAnsiTheme="majorHAnsi" w:cstheme="majorHAnsi"/>
+          <w:bCs/>
+          <w:szCs w:val="26"/>
+          <w:lang w:val="en-US"/>
+        </w:rPr>
+        <w:t xml:space="preserve"> xe </w:t>
+      </w:r>
+      <w:r>
+        <w:rPr>
+          <w:rFonts w:asciiTheme="majorHAnsi" w:eastAsiaTheme="majorEastAsia" w:hAnsiTheme="majorHAnsi" w:cstheme="majorHAnsi"/>
+          <w:bCs/>
+          <w:szCs w:val="26"/>
+          <w:lang w:val="en-US"/>
+        </w:rPr>
+        <w:t xml:space="preserve">có cải tiến hệ thống cung cấp khí nạp </w:t>
+      </w:r>
+      <w:r>
+        <w:rPr>
+          <w:rFonts w:asciiTheme="majorHAnsi" w:eastAsiaTheme="majorEastAsia" w:hAnsiTheme="majorHAnsi" w:cstheme="majorHAnsi"/>
+          <w:bCs/>
+          <w:szCs w:val="26"/>
+          <w:lang w:val="en-US"/>
+        </w:rPr>
+        <w:t xml:space="preserve">là khả năng </w:t>
+      </w:r>
+      <w:r>
+        <w:rPr>
+          <w:rFonts w:asciiTheme="majorHAnsi" w:eastAsiaTheme="majorEastAsia" w:hAnsiTheme="majorHAnsi" w:cstheme="majorHAnsi"/>
+          <w:bCs/>
+          <w:szCs w:val="26"/>
+          <w:lang w:val="en-US"/>
+        </w:rPr>
+        <w:t>giảm lượng khí thải do cháy sạch hơn</w:t>
+      </w:r>
+      <w:r>
+        <w:rPr>
+          <w:rFonts w:asciiTheme="majorHAnsi" w:eastAsiaTheme="majorEastAsia" w:hAnsiTheme="majorHAnsi" w:cstheme="majorHAnsi"/>
+          <w:bCs/>
+          <w:szCs w:val="26"/>
+          <w:lang w:val="en-US"/>
+        </w:rPr>
+        <w:t>, bên cạnh việc tạo ra nhiều sức mạnh hơn so với động cơ có cùng dung tích.</w:t>
+      </w:r>
+      <w:r>
+        <w:rPr>
+          <w:rFonts w:asciiTheme="majorHAnsi" w:eastAsiaTheme="majorEastAsia" w:hAnsiTheme="majorHAnsi" w:cstheme="majorHAnsi"/>
+          <w:bCs/>
+          <w:szCs w:val="26"/>
+          <w:lang w:val="en-US"/>
+        </w:rPr>
+        <w:t xml:space="preserve"> </w:t>
+      </w:r>
+    </w:p>
+    <w:p>
+      <w:pPr>
+        <w:tabs>
+          <w:tab w:val="left" w:pos="284"/>
+        </w:tabs>
+        <w:contextualSpacing/>
+        <w:jc w:val="both"/>
+        <w:rPr>
+          <w:rFonts w:asciiTheme="majorHAnsi" w:eastAsiaTheme="majorEastAsia" w:hAnsiTheme="majorHAnsi" w:cstheme="majorHAnsi"/>
+          <w:bCs/>
+          <w:szCs w:val="26"/>
+          <w:lang w:val="en-US"/>
+        </w:rPr>
+      </w:pPr>
+      <w:r>
+        <w:rPr>
+          <w:rFonts w:asciiTheme="majorHAnsi" w:eastAsiaTheme="majorEastAsia" w:hAnsiTheme="majorHAnsi" w:cstheme="majorHAnsi"/>
+          <w:bCs/>
+          <w:szCs w:val="26"/>
+          <w:lang w:val="en-US"/>
+        </w:rPr>
+        <w:tab/>
+        <w:t>Ta có nhiều phương pháp khác nhau để cải tiến hệ thống cung cấp khí nạp trên động cơ xăng như tăng chiều dài, đường kính ống nạp, cải tiến bộ lọc gió, turbo tăng áp,…</w:t>
+      </w:r>
+    </w:p>
+    <w:p>
+      <w:pPr>
+        <w:tabs>
+          <w:tab w:val="left" w:pos="284"/>
+        </w:tabs>
+        <w:contextualSpacing/>
+        <w:jc w:val="both"/>
+        <w:rPr>
+          <w:rFonts w:asciiTheme="majorHAnsi" w:eastAsiaTheme="majorEastAsia" w:hAnsiTheme="majorHAnsi" w:cstheme="majorHAnsi"/>
+          <w:bCs/>
+          <w:szCs w:val="26"/>
+          <w:lang w:val="en-US"/>
+        </w:rPr>
+      </w:pPr>
+      <w:r>
+        <w:rPr>
+          <w:rFonts w:asciiTheme="majorHAnsi" w:eastAsiaTheme="majorEastAsia" w:hAnsiTheme="majorHAnsi" w:cstheme="majorHAnsi"/>
+          <w:bCs/>
+          <w:szCs w:val="26"/>
+          <w:lang w:val="en-US"/>
+        </w:rPr>
+        <w:tab/>
+        <w:t xml:space="preserve">Trên các động cơ Diesel thường sử dụng phổ biến </w:t>
+      </w:r>
+      <w:r>
+        <w:rPr>
+          <w:rFonts w:asciiTheme="majorHAnsi" w:eastAsiaTheme="majorEastAsia" w:hAnsiTheme="majorHAnsi" w:cstheme="majorHAnsi"/>
+          <w:bCs/>
+          <w:szCs w:val="26"/>
+          <w:lang w:val="en-US"/>
+        </w:rPr>
+        <w:t>động cơ tăng áp vì động cơ này sử dụng hệ thống nạp khí cưỡng bức vào buồng đốt động cơ, cho phép động cơ có nhiều không khí đi vào ở áp suất cao hơn</w:t>
+      </w:r>
+      <w:r>
+        <w:rPr>
+          <w:rFonts w:asciiTheme="majorHAnsi" w:eastAsiaTheme="majorEastAsia" w:hAnsiTheme="majorHAnsi" w:cstheme="majorHAnsi"/>
+          <w:bCs/>
+          <w:szCs w:val="26"/>
+          <w:lang w:val="en-US"/>
+        </w:rPr>
+        <w:t xml:space="preserve">. </w:t>
+      </w:r>
+      <w:r>
+        <w:rPr>
+          <w:rFonts w:asciiTheme="majorHAnsi" w:eastAsiaTheme="majorEastAsia" w:hAnsiTheme="majorHAnsi" w:cstheme="majorHAnsi"/>
+          <w:bCs/>
+          <w:szCs w:val="26"/>
+          <w:lang w:val="en-US"/>
+        </w:rPr>
+        <w:t>Bộ phận nạp khí cưỡng bức đó có tên gọi là “turbo”. Nhờ sử dụng hệ thống nạp khí cưỡng bức, động cơ có công suất mạnh hơn mà không cần phải tăng số lượng và dung tích xi lanh.</w:t>
+      </w:r>
+      <w:r>
+        <w:rPr>
+          <w:rFonts w:asciiTheme="majorHAnsi" w:eastAsiaTheme="majorEastAsia" w:hAnsiTheme="majorHAnsi" w:cstheme="majorHAnsi"/>
+          <w:bCs/>
+          <w:szCs w:val="26"/>
+          <w:lang w:val="en-US"/>
+        </w:rPr>
+        <w:t xml:space="preserve"> Tuy nhiên, d</w:t>
+      </w:r>
+      <w:r>
+        <w:rPr>
+          <w:rFonts w:asciiTheme="majorHAnsi" w:eastAsiaTheme="majorEastAsia" w:hAnsiTheme="majorHAnsi" w:cstheme="majorHAnsi"/>
+          <w:bCs/>
+          <w:szCs w:val="26"/>
+          <w:lang w:val="en-US"/>
+        </w:rPr>
+        <w:t>o đặc điểm của động cơ xăng là khí nạp vào động cơ là hỗn hợp xăng và không khí</w:t>
+      </w:r>
+      <w:r>
+        <w:rPr>
+          <w:rFonts w:asciiTheme="majorHAnsi" w:eastAsiaTheme="majorEastAsia" w:hAnsiTheme="majorHAnsi" w:cstheme="majorHAnsi"/>
+          <w:bCs/>
+          <w:szCs w:val="26"/>
+          <w:lang w:val="en-US"/>
+        </w:rPr>
+        <w:t xml:space="preserve"> nên dễ gây ra hiện tượng kích nổ.</w:t>
+      </w:r>
+      <w:r>
+        <w:rPr>
+          <w:rFonts w:asciiTheme="majorHAnsi" w:eastAsiaTheme="majorEastAsia" w:hAnsiTheme="majorHAnsi" w:cstheme="majorHAnsi"/>
+          <w:bCs/>
+          <w:szCs w:val="26"/>
+          <w:lang w:val="en-US"/>
+        </w:rPr>
+        <w:t xml:space="preserve"> </w:t>
+      </w:r>
+      <w:r>
+        <w:rPr>
+          <w:rFonts w:asciiTheme="majorHAnsi" w:eastAsiaTheme="majorEastAsia" w:hAnsiTheme="majorHAnsi" w:cstheme="majorHAnsi"/>
+          <w:bCs/>
+          <w:szCs w:val="26"/>
+          <w:lang w:val="en-US"/>
+        </w:rPr>
+        <w:t>M</w:t>
+      </w:r>
+      <w:r>
+        <w:rPr>
+          <w:rFonts w:asciiTheme="majorHAnsi" w:eastAsiaTheme="majorEastAsia" w:hAnsiTheme="majorHAnsi" w:cstheme="majorHAnsi"/>
+          <w:bCs/>
+          <w:szCs w:val="26"/>
+          <w:lang w:val="en-US"/>
+        </w:rPr>
+        <w:t>ặ</w:t>
+      </w:r>
+      <w:r>
+        <w:rPr>
+          <w:rFonts w:asciiTheme="majorHAnsi" w:eastAsiaTheme="majorEastAsia" w:hAnsiTheme="majorHAnsi" w:cstheme="majorHAnsi"/>
+          <w:bCs/>
+          <w:szCs w:val="26"/>
+          <w:lang w:val="en-US"/>
+        </w:rPr>
+        <w:t>t</w:t>
+      </w:r>
+      <w:r>
+        <w:rPr>
+          <w:rFonts w:asciiTheme="majorHAnsi" w:eastAsiaTheme="majorEastAsia" w:hAnsiTheme="majorHAnsi" w:cstheme="majorHAnsi"/>
+          <w:bCs/>
+          <w:szCs w:val="26"/>
+          <w:lang w:val="en-US"/>
+        </w:rPr>
+        <w:t xml:space="preserve"> khác </w:t>
+      </w:r>
+      <w:r>
+        <w:rPr>
+          <w:rFonts w:asciiTheme="majorHAnsi" w:eastAsiaTheme="majorEastAsia" w:hAnsiTheme="majorHAnsi" w:cstheme="majorHAnsi"/>
+          <w:bCs/>
+          <w:szCs w:val="26"/>
+          <w:lang w:val="en-US"/>
+        </w:rPr>
+        <w:t>nếu lượng gió nạp vào nhiều thì cần lượng xăng tăng thêm tương ứng, điều đó sẽ làm tăng công suất của xe lên nhưng đồng thời cũng là một vấn đề thách thức cho kết cấu cơ khí, nếu cơ cấu cơ khí không đủ cứng vững để chịu được áp suất nén và áp suất sinh ra cuối kì nổ thì sẽ gây ảnh hưởng trực tiếp lên động cơ.</w:t>
+      </w:r>
+    </w:p>
+    <w:p>
+      <w:pPr>
+        <w:pStyle w:val="Heading2"/>
+        <w:rPr>
+          <w:rFonts w:cstheme="majorHAnsi"/>
+          <w:bCs/>
+          <w:lang w:val="en-US"/>
+        </w:rPr>
+      </w:pPr>
+      <w:r>
+        <w:rPr>
+          <w:rFonts w:cstheme="majorHAnsi"/>
+          <w:bCs/>
+          <w:lang w:val="en-US"/>
+        </w:rPr>
+        <w:lastRenderedPageBreak/>
+        <w:t>2.2.</w:t>
+      </w:r>
+      <w:r>
+        <w:rPr>
+          <w:rFonts w:cstheme="majorHAnsi"/>
+          <w:bCs/>
+          <w:lang w:val="en-US"/>
+        </w:rPr>
+        <w:t xml:space="preserve"> Các loại nhiên liệu thay thế</w:t>
       </w:r>
     </w:p>
     <w:p>
@@ -12008,7 +12909,7 @@
           <w:szCs w:val="26"/>
           <w:lang w:val="en-US"/>
         </w:rPr>
-        <w:t xml:space="preserve">2.1.2. Công nghệ giảm khí thải </w:t>
+        <w:t>2.2.1. Khí LPG</w:t>
       </w:r>
     </w:p>
     <w:p>
@@ -12020,11 +12921,673 @@
         <w:jc w:val="both"/>
         <w:rPr>
           <w:rFonts w:asciiTheme="majorHAnsi" w:eastAsiaTheme="majorEastAsia" w:hAnsiTheme="majorHAnsi" w:cstheme="majorHAnsi"/>
-          <w:bCs/>
-          <w:szCs w:val="26"/>
-          <w:lang w:val="en-US"/>
-        </w:rPr>
-      </w:pPr>
+          <w:b/>
+          <w:i/>
+          <w:iCs/>
+          <w:szCs w:val="26"/>
+          <w:lang w:val="en-US"/>
+        </w:rPr>
+      </w:pPr>
+      <w:r>
+        <w:rPr>
+          <w:rFonts w:asciiTheme="majorHAnsi" w:eastAsiaTheme="majorEastAsia" w:hAnsiTheme="majorHAnsi" w:cstheme="majorHAnsi"/>
+          <w:b/>
+          <w:i/>
+          <w:iCs/>
+          <w:szCs w:val="26"/>
+          <w:lang w:val="en-US"/>
+        </w:rPr>
+        <w:t>2.2.1.1. Khái quát về LPG</w:t>
+      </w:r>
+    </w:p>
+    <w:p>
+      <w:pPr>
+        <w:tabs>
+          <w:tab w:val="left" w:pos="284"/>
+        </w:tabs>
+        <w:contextualSpacing/>
+        <w:jc w:val="both"/>
+        <w:rPr>
+          <w:rFonts w:asciiTheme="majorHAnsi" w:eastAsiaTheme="majorEastAsia" w:hAnsiTheme="majorHAnsi" w:cstheme="majorHAnsi"/>
+          <w:bCs/>
+          <w:szCs w:val="26"/>
+          <w:lang w:val="en-US"/>
+        </w:rPr>
+      </w:pPr>
+      <w:r>
+        <w:rPr>
+          <w:rFonts w:asciiTheme="majorHAnsi" w:eastAsiaTheme="majorEastAsia" w:hAnsiTheme="majorHAnsi" w:cstheme="majorHAnsi"/>
+          <w:bCs/>
+          <w:szCs w:val="26"/>
+          <w:lang w:val="en-US"/>
+        </w:rPr>
+        <w:tab/>
+      </w:r>
+      <w:r>
+        <w:rPr>
+          <w:rFonts w:asciiTheme="majorHAnsi" w:eastAsiaTheme="majorEastAsia" w:hAnsiTheme="majorHAnsi" w:cstheme="majorHAnsi"/>
+          <w:bCs/>
+          <w:szCs w:val="26"/>
+          <w:lang w:val="en-US"/>
+        </w:rPr>
+        <w:t>Khí dầu mỏ hóa lỏng hay Khí hóa lỏng (LPG – viết tắt của từ Liquefied Petroleum Gas hoặc</w:t>
+      </w:r>
+      <w:r>
+        <w:rPr>
+          <w:rFonts w:asciiTheme="majorHAnsi" w:eastAsiaTheme="majorEastAsia" w:hAnsiTheme="majorHAnsi" w:cstheme="majorHAnsi"/>
+          <w:bCs/>
+          <w:szCs w:val="26"/>
+          <w:lang w:val="en-US"/>
+        </w:rPr>
+        <w:t xml:space="preserve"> còn có thể gọi là</w:t>
+      </w:r>
+      <w:r>
+        <w:rPr>
+          <w:rFonts w:asciiTheme="majorHAnsi" w:eastAsiaTheme="majorEastAsia" w:hAnsiTheme="majorHAnsi" w:cstheme="majorHAnsi"/>
+          <w:bCs/>
+          <w:szCs w:val="26"/>
+          <w:lang w:val="en-US"/>
+        </w:rPr>
+        <w:t xml:space="preserve"> LP Gas</w:t>
+      </w:r>
+      <w:r>
+        <w:rPr>
+          <w:rFonts w:asciiTheme="majorHAnsi" w:eastAsiaTheme="majorEastAsia" w:hAnsiTheme="majorHAnsi" w:cstheme="majorHAnsi"/>
+          <w:bCs/>
+          <w:szCs w:val="26"/>
+          <w:lang w:val="en-US"/>
+        </w:rPr>
+        <w:t>)</w:t>
+      </w:r>
+      <w:r>
+        <w:rPr>
+          <w:rFonts w:asciiTheme="majorHAnsi" w:eastAsiaTheme="majorEastAsia" w:hAnsiTheme="majorHAnsi" w:cstheme="majorHAnsi"/>
+          <w:bCs/>
+          <w:szCs w:val="26"/>
+          <w:lang w:val="en-US"/>
+        </w:rPr>
+        <w:t xml:space="preserve">. Đây là cách diễn tả chung của </w:t>
+      </w:r>
+      <w:r>
+        <w:rPr>
+          <w:rFonts w:asciiTheme="majorHAnsi" w:eastAsiaTheme="majorEastAsia" w:hAnsiTheme="majorHAnsi" w:cstheme="majorHAnsi"/>
+          <w:bCs/>
+          <w:szCs w:val="26"/>
+          <w:lang w:val="en-US"/>
+        </w:rPr>
+        <w:t>P</w:t>
+      </w:r>
+      <w:r>
+        <w:rPr>
+          <w:rFonts w:asciiTheme="majorHAnsi" w:eastAsiaTheme="majorEastAsia" w:hAnsiTheme="majorHAnsi" w:cstheme="majorHAnsi"/>
+          <w:bCs/>
+          <w:szCs w:val="26"/>
+          <w:lang w:val="en-US"/>
+        </w:rPr>
+        <w:t xml:space="preserve">ropan có công thức hóa học là C3H8 và </w:t>
+      </w:r>
+      <w:r>
+        <w:rPr>
+          <w:rFonts w:asciiTheme="majorHAnsi" w:eastAsiaTheme="majorEastAsia" w:hAnsiTheme="majorHAnsi" w:cstheme="majorHAnsi"/>
+          <w:bCs/>
+          <w:szCs w:val="26"/>
+          <w:lang w:val="en-US"/>
+        </w:rPr>
+        <w:t>B</w:t>
+      </w:r>
+      <w:r>
+        <w:rPr>
+          <w:rFonts w:asciiTheme="majorHAnsi" w:eastAsiaTheme="majorEastAsia" w:hAnsiTheme="majorHAnsi" w:cstheme="majorHAnsi"/>
+          <w:bCs/>
+          <w:szCs w:val="26"/>
+          <w:lang w:val="en-US"/>
+        </w:rPr>
+        <w:t xml:space="preserve">utan có công thức hóa học là C4H10, cả hai được tồn trữ riêng biệt hoặc chung với nhau như một hỗn hợp. LPG được gọi là khí dầu mỏ hóa lỏng vì các chất khí này có thể được hóa lỏng ở nhiệt độ bình thường bằng cách gia tăng áp suất vừa phải, hoặc ở áp suất bình thường bằng cách sử dụng kỹ thuật làm lạnh để làm giảm nhiệt độ. </w:t>
+      </w:r>
+    </w:p>
+    <w:p>
+      <w:pPr>
+        <w:tabs>
+          <w:tab w:val="left" w:pos="284"/>
+        </w:tabs>
+        <w:contextualSpacing/>
+        <w:jc w:val="both"/>
+        <w:rPr>
+          <w:rFonts w:asciiTheme="majorHAnsi" w:eastAsiaTheme="majorEastAsia" w:hAnsiTheme="majorHAnsi" w:cstheme="majorHAnsi"/>
+          <w:b/>
+          <w:i/>
+          <w:iCs/>
+          <w:szCs w:val="26"/>
+          <w:lang w:val="en-US"/>
+        </w:rPr>
+      </w:pPr>
+      <w:r>
+        <w:rPr>
+          <w:rFonts w:asciiTheme="majorHAnsi" w:eastAsiaTheme="majorEastAsia" w:hAnsiTheme="majorHAnsi" w:cstheme="majorHAnsi"/>
+          <w:b/>
+          <w:i/>
+          <w:iCs/>
+          <w:szCs w:val="26"/>
+          <w:lang w:val="en-US"/>
+        </w:rPr>
+        <w:t xml:space="preserve">2.2.1.2. </w:t>
+      </w:r>
+      <w:r>
+        <w:rPr>
+          <w:rFonts w:asciiTheme="majorHAnsi" w:eastAsiaTheme="majorEastAsia" w:hAnsiTheme="majorHAnsi" w:cstheme="majorHAnsi"/>
+          <w:b/>
+          <w:i/>
+          <w:iCs/>
+          <w:szCs w:val="26"/>
+          <w:lang w:val="en-US"/>
+        </w:rPr>
+        <w:t>Thành phần hóa học</w:t>
+      </w:r>
+      <w:r>
+        <w:rPr>
+          <w:rFonts w:asciiTheme="majorHAnsi" w:eastAsiaTheme="majorEastAsia" w:hAnsiTheme="majorHAnsi" w:cstheme="majorHAnsi"/>
+          <w:b/>
+          <w:i/>
+          <w:iCs/>
+          <w:szCs w:val="26"/>
+          <w:lang w:val="en-US"/>
+        </w:rPr>
+        <w:t xml:space="preserve"> của LPG</w:t>
+      </w:r>
+    </w:p>
+    <w:p>
+      <w:pPr>
+        <w:tabs>
+          <w:tab w:val="left" w:pos="284"/>
+        </w:tabs>
+        <w:contextualSpacing/>
+        <w:jc w:val="both"/>
+        <w:rPr>
+          <w:rFonts w:asciiTheme="majorHAnsi" w:eastAsiaTheme="majorEastAsia" w:hAnsiTheme="majorHAnsi" w:cstheme="majorHAnsi"/>
+          <w:bCs/>
+          <w:szCs w:val="26"/>
+          <w:lang w:val="en-US"/>
+        </w:rPr>
+      </w:pPr>
+      <w:r>
+        <w:rPr>
+          <w:rFonts w:asciiTheme="majorHAnsi" w:eastAsiaTheme="majorEastAsia" w:hAnsiTheme="majorHAnsi" w:cstheme="majorHAnsi"/>
+          <w:bCs/>
+          <w:szCs w:val="26"/>
+          <w:lang w:val="en-US"/>
+        </w:rPr>
+        <w:tab/>
+      </w:r>
+      <w:r>
+        <w:rPr>
+          <w:rFonts w:asciiTheme="majorHAnsi" w:eastAsiaTheme="majorEastAsia" w:hAnsiTheme="majorHAnsi" w:cstheme="majorHAnsi"/>
+          <w:bCs/>
+          <w:szCs w:val="26"/>
+          <w:lang w:val="en-US"/>
+        </w:rPr>
+        <w:t>Khí gas LPG là hỗn hợp của khí hydrocarbon. Hỗn hợp này gồm 2 thành phần chính Propane &amp; Butan. Công thức hóa học của 02 thành phần này lần lượt là C3H8 và C4H10.</w:t>
+      </w:r>
+      <w:r>
+        <w:rPr>
+          <w:rFonts w:asciiTheme="majorHAnsi" w:eastAsiaTheme="majorEastAsia" w:hAnsiTheme="majorHAnsi" w:cstheme="majorHAnsi"/>
+          <w:bCs/>
+          <w:szCs w:val="26"/>
+          <w:lang w:val="en-US"/>
+        </w:rPr>
+        <w:t xml:space="preserve"> </w:t>
+      </w:r>
+    </w:p>
+    <w:p>
+      <w:pPr>
+        <w:tabs>
+          <w:tab w:val="left" w:pos="284"/>
+        </w:tabs>
+        <w:contextualSpacing/>
+        <w:jc w:val="both"/>
+        <w:rPr>
+          <w:rFonts w:asciiTheme="majorHAnsi" w:eastAsiaTheme="majorEastAsia" w:hAnsiTheme="majorHAnsi" w:cstheme="majorHAnsi"/>
+          <w:bCs/>
+          <w:szCs w:val="26"/>
+          <w:lang w:val="en-US"/>
+        </w:rPr>
+      </w:pPr>
+      <w:r>
+        <w:rPr>
+          <w:rFonts w:asciiTheme="majorHAnsi" w:eastAsiaTheme="majorEastAsia" w:hAnsiTheme="majorHAnsi" w:cstheme="majorHAnsi"/>
+          <w:bCs/>
+          <w:szCs w:val="26"/>
+          <w:lang w:val="en-US"/>
+        </w:rPr>
+        <w:tab/>
+      </w:r>
+      <w:r>
+        <w:rPr>
+          <w:rFonts w:asciiTheme="majorHAnsi" w:eastAsiaTheme="majorEastAsia" w:hAnsiTheme="majorHAnsi" w:cstheme="majorHAnsi"/>
+          <w:bCs/>
+          <w:szCs w:val="26"/>
+          <w:lang w:val="en-US"/>
+        </w:rPr>
+        <w:t xml:space="preserve">Ở một số nước, LPG chỉ </w:t>
+      </w:r>
+      <w:r>
+        <w:rPr>
+          <w:rFonts w:asciiTheme="majorHAnsi" w:eastAsiaTheme="majorEastAsia" w:hAnsiTheme="majorHAnsi" w:cstheme="majorHAnsi"/>
+          <w:bCs/>
+          <w:szCs w:val="26"/>
+          <w:lang w:val="en-US"/>
+        </w:rPr>
+        <w:t>gồm</w:t>
+      </w:r>
+      <w:r>
+        <w:rPr>
+          <w:rFonts w:asciiTheme="majorHAnsi" w:eastAsiaTheme="majorEastAsia" w:hAnsiTheme="majorHAnsi" w:cstheme="majorHAnsi"/>
+          <w:bCs/>
+          <w:szCs w:val="26"/>
+          <w:lang w:val="en-US"/>
+        </w:rPr>
+        <w:t xml:space="preserve"> </w:t>
+      </w:r>
+      <w:r>
+        <w:rPr>
+          <w:rFonts w:asciiTheme="majorHAnsi" w:eastAsiaTheme="majorEastAsia" w:hAnsiTheme="majorHAnsi" w:cstheme="majorHAnsi"/>
+          <w:bCs/>
+          <w:szCs w:val="26"/>
+          <w:lang w:val="en-US"/>
+        </w:rPr>
+        <w:t>P</w:t>
+      </w:r>
+      <w:r>
+        <w:rPr>
+          <w:rFonts w:asciiTheme="majorHAnsi" w:eastAsiaTheme="majorEastAsia" w:hAnsiTheme="majorHAnsi" w:cstheme="majorHAnsi"/>
+          <w:bCs/>
+          <w:szCs w:val="26"/>
+          <w:lang w:val="en-US"/>
+        </w:rPr>
+        <w:t>ropan</w:t>
+      </w:r>
+      <w:r>
+        <w:rPr>
+          <w:rFonts w:asciiTheme="majorHAnsi" w:eastAsiaTheme="majorEastAsia" w:hAnsiTheme="majorHAnsi" w:cstheme="majorHAnsi"/>
+          <w:bCs/>
+          <w:szCs w:val="26"/>
+          <w:lang w:val="en-US"/>
+        </w:rPr>
+        <w:t>.</w:t>
+      </w:r>
+      <w:r>
+        <w:rPr>
+          <w:rFonts w:asciiTheme="majorHAnsi" w:eastAsiaTheme="majorEastAsia" w:hAnsiTheme="majorHAnsi" w:cstheme="majorHAnsi"/>
+          <w:bCs/>
+          <w:szCs w:val="26"/>
+          <w:lang w:val="en-US"/>
+        </w:rPr>
+        <w:t xml:space="preserve"> Propane là LPG nhưng không phải tất cả LPG là propan.</w:t>
+      </w:r>
+      <w:r>
+        <w:rPr>
+          <w:rFonts w:asciiTheme="majorHAnsi" w:eastAsiaTheme="majorEastAsia" w:hAnsiTheme="majorHAnsi" w:cstheme="majorHAnsi"/>
+          <w:bCs/>
+          <w:szCs w:val="26"/>
+          <w:lang w:val="en-US"/>
+        </w:rPr>
+        <w:t xml:space="preserve"> </w:t>
+      </w:r>
+      <w:r>
+        <w:rPr>
+          <w:rFonts w:asciiTheme="majorHAnsi" w:eastAsiaTheme="majorEastAsia" w:hAnsiTheme="majorHAnsi" w:cstheme="majorHAnsi"/>
+          <w:bCs/>
+          <w:szCs w:val="26"/>
+          <w:lang w:val="en-US"/>
+        </w:rPr>
+        <w:t>Còn tại Việt Nam LPG là hỗ hợp của Propan với Butan theo tỷ lệ khác nhau:</w:t>
+      </w:r>
+    </w:p>
+    <w:p>
+      <w:pPr>
+        <w:pStyle w:val="ListParagraph"/>
+        <w:numPr>
+          <w:ilvl w:val="0"/>
+          <w:numId w:val="13"/>
+        </w:numPr>
+        <w:tabs>
+          <w:tab w:val="left" w:pos="284"/>
+        </w:tabs>
+        <w:ind w:left="567" w:hanging="283"/>
+        <w:jc w:val="both"/>
+        <w:rPr>
+          <w:rFonts w:asciiTheme="majorHAnsi" w:eastAsiaTheme="majorEastAsia" w:hAnsiTheme="majorHAnsi" w:cstheme="majorHAnsi"/>
+          <w:bCs/>
+          <w:szCs w:val="26"/>
+          <w:lang w:val="en-US"/>
+        </w:rPr>
+      </w:pPr>
+      <w:r>
+        <w:rPr>
+          <w:rFonts w:asciiTheme="majorHAnsi" w:eastAsiaTheme="majorEastAsia" w:hAnsiTheme="majorHAnsi" w:cstheme="majorHAnsi"/>
+          <w:bCs/>
+          <w:szCs w:val="26"/>
+          <w:lang w:val="en-US"/>
+        </w:rPr>
+        <w:t>Propan – Butan pha tỷ lệ 70/30: Gọi là gas nhẹ. Gas này cho áp suất thấp hơn và nhiệt lượng cao hơn. Thường được sử dụng trong hệ thống Gas công nghiệp. Và đương nhiên giá thành nó sẽ cao hơn.</w:t>
+      </w:r>
+    </w:p>
+    <w:p>
+      <w:pPr>
+        <w:pStyle w:val="ListParagraph"/>
+        <w:numPr>
+          <w:ilvl w:val="0"/>
+          <w:numId w:val="13"/>
+        </w:numPr>
+        <w:tabs>
+          <w:tab w:val="left" w:pos="284"/>
+        </w:tabs>
+        <w:ind w:left="567" w:hanging="283"/>
+        <w:jc w:val="both"/>
+        <w:rPr>
+          <w:rFonts w:asciiTheme="majorHAnsi" w:eastAsiaTheme="majorEastAsia" w:hAnsiTheme="majorHAnsi" w:cstheme="majorHAnsi"/>
+          <w:bCs/>
+          <w:szCs w:val="26"/>
+          <w:lang w:val="en-US"/>
+        </w:rPr>
+      </w:pPr>
+      <w:r>
+        <w:rPr>
+          <w:rFonts w:asciiTheme="majorHAnsi" w:eastAsiaTheme="majorEastAsia" w:hAnsiTheme="majorHAnsi" w:cstheme="majorHAnsi"/>
+          <w:bCs/>
+          <w:szCs w:val="26"/>
+          <w:lang w:val="en-US"/>
+        </w:rPr>
+        <w:t>Propan – Butan pha tỷ lệ 50/50: Gọi là gas thường. Gas này cho áp suất lớn hơn với gas nhẹ. Nhiệt lượng tạo ra sẽ thấp hơn nên giá thành của chúng sẽ rẻ hơn. Loại Gas này thường được sử dụng cho hệ thống gas dân dụng, hệ thống gas trung tâm thương mại, gas chung cư…</w:t>
+      </w:r>
+    </w:p>
+    <w:p>
+      <w:pPr>
+        <w:tabs>
+          <w:tab w:val="left" w:pos="284"/>
+        </w:tabs>
+        <w:contextualSpacing/>
+        <w:jc w:val="both"/>
+        <w:rPr>
+          <w:rFonts w:asciiTheme="majorHAnsi" w:eastAsiaTheme="majorEastAsia" w:hAnsiTheme="majorHAnsi" w:cstheme="majorHAnsi"/>
+          <w:b/>
+          <w:i/>
+          <w:iCs/>
+          <w:szCs w:val="26"/>
+          <w:lang w:val="en-US"/>
+        </w:rPr>
+      </w:pPr>
+      <w:r>
+        <w:rPr>
+          <w:rFonts w:asciiTheme="majorHAnsi" w:eastAsiaTheme="majorEastAsia" w:hAnsiTheme="majorHAnsi" w:cstheme="majorHAnsi"/>
+          <w:b/>
+          <w:i/>
+          <w:iCs/>
+          <w:szCs w:val="26"/>
+          <w:lang w:val="en-US"/>
+        </w:rPr>
+        <w:t>2.2.1.</w:t>
+      </w:r>
+      <w:r>
+        <w:rPr>
+          <w:rFonts w:asciiTheme="majorHAnsi" w:eastAsiaTheme="majorEastAsia" w:hAnsiTheme="majorHAnsi" w:cstheme="majorHAnsi"/>
+          <w:b/>
+          <w:i/>
+          <w:iCs/>
+          <w:szCs w:val="26"/>
+          <w:lang w:val="en-US"/>
+        </w:rPr>
+        <w:t>3</w:t>
+      </w:r>
+      <w:r>
+        <w:rPr>
+          <w:rFonts w:asciiTheme="majorHAnsi" w:eastAsiaTheme="majorEastAsia" w:hAnsiTheme="majorHAnsi" w:cstheme="majorHAnsi"/>
+          <w:b/>
+          <w:i/>
+          <w:iCs/>
+          <w:szCs w:val="26"/>
+          <w:lang w:val="en-US"/>
+        </w:rPr>
+        <w:t xml:space="preserve">. </w:t>
+      </w:r>
+      <w:r>
+        <w:rPr>
+          <w:rFonts w:asciiTheme="majorHAnsi" w:eastAsiaTheme="majorEastAsia" w:hAnsiTheme="majorHAnsi" w:cstheme="majorHAnsi"/>
+          <w:b/>
+          <w:i/>
+          <w:iCs/>
+          <w:szCs w:val="26"/>
+          <w:lang w:val="en-US"/>
+        </w:rPr>
+        <w:t xml:space="preserve">Tính chất </w:t>
+      </w:r>
+      <w:r>
+        <w:rPr>
+          <w:rFonts w:asciiTheme="majorHAnsi" w:eastAsiaTheme="majorEastAsia" w:hAnsiTheme="majorHAnsi" w:cstheme="majorHAnsi"/>
+          <w:b/>
+          <w:i/>
+          <w:iCs/>
+          <w:szCs w:val="26"/>
+          <w:lang w:val="en-US"/>
+        </w:rPr>
+        <w:t>của LPG</w:t>
+      </w:r>
+    </w:p>
+    <w:p>
+      <w:pPr>
+        <w:tabs>
+          <w:tab w:val="left" w:pos="284"/>
+        </w:tabs>
+        <w:contextualSpacing/>
+        <w:jc w:val="both"/>
+        <w:rPr>
+          <w:rFonts w:asciiTheme="majorHAnsi" w:eastAsiaTheme="majorEastAsia" w:hAnsiTheme="majorHAnsi" w:cstheme="majorHAnsi"/>
+          <w:bCs/>
+          <w:szCs w:val="26"/>
+          <w:lang w:val="en-US"/>
+        </w:rPr>
+      </w:pPr>
+      <w:r>
+        <w:rPr>
+          <w:rFonts w:asciiTheme="majorHAnsi" w:eastAsiaTheme="majorEastAsia" w:hAnsiTheme="majorHAnsi" w:cstheme="majorHAnsi"/>
+          <w:bCs/>
+          <w:szCs w:val="26"/>
+          <w:lang w:val="en-US"/>
+        </w:rPr>
+        <w:tab/>
+      </w:r>
+      <w:r>
+        <w:rPr>
+          <w:rFonts w:asciiTheme="majorHAnsi" w:eastAsiaTheme="majorEastAsia" w:hAnsiTheme="majorHAnsi" w:cstheme="majorHAnsi"/>
+          <w:bCs/>
+          <w:szCs w:val="26"/>
+          <w:lang w:val="en-US"/>
+        </w:rPr>
+        <w:t>Đây là hỗn hợp khí không màu, không mùi, nặng hơn không khí. Khí gas LPG rất dễ cháy, không chứa chất độc. Tuy nhiên, khí này lại có thể gây ngạt thở nếu hít phải một lượng nhất định.</w:t>
+      </w:r>
+      <w:r>
+        <w:rPr>
+          <w:rFonts w:asciiTheme="majorHAnsi" w:eastAsiaTheme="majorEastAsia" w:hAnsiTheme="majorHAnsi" w:cstheme="majorHAnsi"/>
+          <w:bCs/>
+          <w:szCs w:val="26"/>
+          <w:lang w:val="en-US"/>
+        </w:rPr>
+        <w:t xml:space="preserve"> </w:t>
+      </w:r>
+      <w:r>
+        <w:rPr>
+          <w:rFonts w:asciiTheme="majorHAnsi" w:eastAsiaTheme="majorEastAsia" w:hAnsiTheme="majorHAnsi" w:cstheme="majorHAnsi"/>
+          <w:bCs/>
+          <w:szCs w:val="26"/>
+          <w:lang w:val="en-US"/>
+        </w:rPr>
+        <w:t xml:space="preserve">Tỷ trọng của </w:t>
+      </w:r>
+      <w:r>
+        <w:rPr>
+          <w:rFonts w:asciiTheme="majorHAnsi" w:eastAsiaTheme="majorEastAsia" w:hAnsiTheme="majorHAnsi" w:cstheme="majorHAnsi"/>
+          <w:bCs/>
+          <w:szCs w:val="26"/>
+          <w:lang w:val="en-US"/>
+        </w:rPr>
+        <w:t>LPG</w:t>
+      </w:r>
+      <w:r>
+        <w:rPr>
+          <w:rFonts w:asciiTheme="majorHAnsi" w:eastAsiaTheme="majorEastAsia" w:hAnsiTheme="majorHAnsi" w:cstheme="majorHAnsi"/>
+          <w:bCs/>
+          <w:szCs w:val="26"/>
+          <w:lang w:val="en-US"/>
+        </w:rPr>
+        <w:t xml:space="preserve"> nặng hơn không khí (Propan gấp 1,55 lần; Butan gấp 2,07 lần) nên khi thoát khỏi thiết bị chứa. </w:t>
+      </w:r>
+      <w:r>
+        <w:rPr>
+          <w:rFonts w:asciiTheme="majorHAnsi" w:eastAsiaTheme="majorEastAsia" w:hAnsiTheme="majorHAnsi" w:cstheme="majorHAnsi"/>
+          <w:bCs/>
+          <w:szCs w:val="26"/>
+          <w:lang w:val="en-US"/>
+        </w:rPr>
+        <w:t>LPG</w:t>
+      </w:r>
+      <w:r>
+        <w:rPr>
+          <w:rFonts w:asciiTheme="majorHAnsi" w:eastAsiaTheme="majorEastAsia" w:hAnsiTheme="majorHAnsi" w:cstheme="majorHAnsi"/>
+          <w:bCs/>
+          <w:szCs w:val="26"/>
+          <w:lang w:val="en-US"/>
+        </w:rPr>
+        <w:t xml:space="preserve"> tích tụ ở những chỗ trũng trên mặt đất và tạo thành hỗn hợp nguy hiểm cháy nổ.</w:t>
+      </w:r>
+      <w:r>
+        <w:rPr>
+          <w:rFonts w:asciiTheme="majorHAnsi" w:eastAsiaTheme="majorEastAsia" w:hAnsiTheme="majorHAnsi" w:cstheme="majorHAnsi"/>
+          <w:bCs/>
+          <w:szCs w:val="26"/>
+          <w:lang w:val="en-US"/>
+        </w:rPr>
+        <w:t xml:space="preserve"> D</w:t>
+      </w:r>
+      <w:r>
+        <w:rPr>
+          <w:rFonts w:asciiTheme="majorHAnsi" w:eastAsiaTheme="majorEastAsia" w:hAnsiTheme="majorHAnsi" w:cstheme="majorHAnsi"/>
+          <w:bCs/>
+          <w:szCs w:val="26"/>
+          <w:lang w:val="en-US"/>
+        </w:rPr>
+        <w:t xml:space="preserve">o nhiệt độ ngọn lửa của </w:t>
+      </w:r>
+      <w:r>
+        <w:rPr>
+          <w:rFonts w:asciiTheme="majorHAnsi" w:eastAsiaTheme="majorEastAsia" w:hAnsiTheme="majorHAnsi" w:cstheme="majorHAnsi"/>
+          <w:bCs/>
+          <w:szCs w:val="26"/>
+          <w:lang w:val="en-US"/>
+        </w:rPr>
+        <w:t xml:space="preserve">LPG </w:t>
+      </w:r>
+      <w:r>
+        <w:rPr>
+          <w:rFonts w:asciiTheme="majorHAnsi" w:eastAsiaTheme="majorEastAsia" w:hAnsiTheme="majorHAnsi" w:cstheme="majorHAnsi"/>
+          <w:bCs/>
+          <w:szCs w:val="26"/>
+          <w:lang w:val="en-US"/>
+        </w:rPr>
+        <w:t xml:space="preserve"> khi bị cháy rất cao (1900C đến 1950C) nên dễ gây bỏng cho người và gia súc. Đồng thời gây cháy lan, khó khăn cho việc chữa cháy (vận tốc cháy lan của Butan là 0,38m/s của Propan là 0,46m/s).</w:t>
+      </w:r>
+    </w:p>
+    <w:p>
+      <w:pPr>
+        <w:tabs>
+          <w:tab w:val="left" w:pos="284"/>
+        </w:tabs>
+        <w:contextualSpacing/>
+        <w:jc w:val="both"/>
+        <w:rPr>
+          <w:rFonts w:asciiTheme="majorHAnsi" w:eastAsiaTheme="majorEastAsia" w:hAnsiTheme="majorHAnsi" w:cstheme="majorHAnsi"/>
+          <w:bCs/>
+          <w:szCs w:val="26"/>
+          <w:lang w:val="en-US"/>
+        </w:rPr>
+      </w:pPr>
+      <w:r>
+        <w:rPr>
+          <w:rFonts w:asciiTheme="majorHAnsi" w:eastAsiaTheme="majorEastAsia" w:hAnsiTheme="majorHAnsi" w:cstheme="majorHAnsi"/>
+          <w:bCs/>
+          <w:noProof/>
+          <w:szCs w:val="26"/>
+          <w:lang w:val="en-US"/>
+        </w:rPr>
+        <w:lastRenderedPageBreak/>
+        <w:drawing>
+          <wp:inline distT="0" distB="0" distL="0" distR="0" wp14:anchorId="7BCBFEC5" wp14:editId="68DB5A1D">
+            <wp:extent cx="5311140" cy="2991827"/>
+            <wp:effectExtent l="0" t="0" r="3810" b="0"/>
+            <wp:docPr id="4" name="Picture 4"/>
+            <wp:cNvGraphicFramePr>
+              <a:graphicFrameLocks xmlns:a="http://schemas.openxmlformats.org/drawingml/2006/main" noChangeAspect="1"/>
+            </wp:cNvGraphicFramePr>
+            <a:graphic xmlns:a="http://schemas.openxmlformats.org/drawingml/2006/main">
+              <a:graphicData uri="http://schemas.openxmlformats.org/drawingml/2006/picture">
+                <pic:pic xmlns:pic="http://schemas.openxmlformats.org/drawingml/2006/picture">
+                  <pic:nvPicPr>
+                    <pic:cNvPr id="0" name="Picture 2"/>
+                    <pic:cNvPicPr>
+                      <a:picLocks noChangeAspect="1" noChangeArrowheads="1"/>
+                    </pic:cNvPicPr>
+                  </pic:nvPicPr>
+                  <pic:blipFill>
+                    <a:blip r:embed="rId20">
+                      <a:extLst>
+                        <a:ext uri="{28A0092B-C50C-407E-A947-70E740481C1C}">
+                          <a14:useLocalDpi xmlns:a14="http://schemas.microsoft.com/office/drawing/2010/main" val="0"/>
+                        </a:ext>
+                      </a:extLst>
+                    </a:blip>
+                    <a:srcRect/>
+                    <a:stretch>
+                      <a:fillRect/>
+                    </a:stretch>
+                  </pic:blipFill>
+                  <pic:spPr bwMode="auto">
+                    <a:xfrm>
+                      <a:off x="0" y="0"/>
+                      <a:ext cx="5340291" cy="3008248"/>
+                    </a:xfrm>
+                    <a:prstGeom prst="rect">
+                      <a:avLst/>
+                    </a:prstGeom>
+                    <a:noFill/>
+                  </pic:spPr>
+                </pic:pic>
+              </a:graphicData>
+            </a:graphic>
+          </wp:inline>
+        </w:drawing>
+      </w:r>
+    </w:p>
+    <w:p>
+      <w:pPr>
+        <w:tabs>
+          <w:tab w:val="left" w:pos="284"/>
+        </w:tabs>
+        <w:contextualSpacing/>
+        <w:jc w:val="center"/>
+        <w:rPr>
+          <w:rFonts w:asciiTheme="majorHAnsi" w:eastAsiaTheme="majorEastAsia" w:hAnsiTheme="majorHAnsi" w:cstheme="majorHAnsi"/>
+          <w:bCs/>
+          <w:szCs w:val="26"/>
+          <w:lang w:val="en-US"/>
+        </w:rPr>
+      </w:pPr>
+      <w:r>
+        <w:rPr>
+          <w:rFonts w:asciiTheme="majorHAnsi" w:eastAsiaTheme="majorEastAsia" w:hAnsiTheme="majorHAnsi" w:cstheme="majorHAnsi"/>
+          <w:bCs/>
+          <w:szCs w:val="26"/>
+          <w:lang w:val="en-US"/>
+        </w:rPr>
+        <w:t>Tính chất khí LPG</w:t>
+      </w:r>
     </w:p>
     <w:sectPr>
       <w:pgSz w:w="11906" w:h="16838" w:code="9"/>
@@ -12875,9 +14438,9 @@
     </w:lvl>
   </w:abstractNum>
   <w:abstractNum w:abstractNumId="6" w15:restartNumberingAfterBreak="0">
-    <w:nsid w:val="2822496D"/>
+    <w:nsid w:val="26107CAD"/>
     <w:multiLevelType w:val="hybridMultilevel"/>
-    <w:tmpl w:val="2926F50A"/>
+    <w:tmpl w:val="00284492"/>
     <w:lvl w:ilvl="0" w:tplc="4E7C41C4">
       <w:start w:val="1"/>
       <w:numFmt w:val="bullet"/>
@@ -12988,6 +14551,119 @@
     </w:lvl>
   </w:abstractNum>
   <w:abstractNum w:abstractNumId="7" w15:restartNumberingAfterBreak="0">
+    <w:nsid w:val="2822496D"/>
+    <w:multiLevelType w:val="hybridMultilevel"/>
+    <w:tmpl w:val="2926F50A"/>
+    <w:lvl w:ilvl="0" w:tplc="4E7C41C4">
+      <w:start w:val="1"/>
+      <w:numFmt w:val="bullet"/>
+      <w:lvlText w:val="‐"/>
+      <w:lvlJc w:val="left"/>
+      <w:pPr>
+        <w:ind w:left="720" w:hanging="360"/>
+      </w:pPr>
+      <w:rPr>
+        <w:rFonts w:ascii="Times New Roman" w:hAnsi="Times New Roman" w:cs="Times New Roman" w:hint="default"/>
+      </w:rPr>
+    </w:lvl>
+    <w:lvl w:ilvl="1" w:tplc="042A0003" w:tentative="1">
+      <w:start w:val="1"/>
+      <w:numFmt w:val="bullet"/>
+      <w:lvlText w:val="o"/>
+      <w:lvlJc w:val="left"/>
+      <w:pPr>
+        <w:ind w:left="1440" w:hanging="360"/>
+      </w:pPr>
+      <w:rPr>
+        <w:rFonts w:ascii="Courier New" w:hAnsi="Courier New" w:cs="Courier New" w:hint="default"/>
+      </w:rPr>
+    </w:lvl>
+    <w:lvl w:ilvl="2" w:tplc="042A0005" w:tentative="1">
+      <w:start w:val="1"/>
+      <w:numFmt w:val="bullet"/>
+      <w:lvlText w:val=""/>
+      <w:lvlJc w:val="left"/>
+      <w:pPr>
+        <w:ind w:left="2160" w:hanging="360"/>
+      </w:pPr>
+      <w:rPr>
+        <w:rFonts w:ascii="Wingdings" w:hAnsi="Wingdings" w:hint="default"/>
+      </w:rPr>
+    </w:lvl>
+    <w:lvl w:ilvl="3" w:tplc="042A0001" w:tentative="1">
+      <w:start w:val="1"/>
+      <w:numFmt w:val="bullet"/>
+      <w:lvlText w:val=""/>
+      <w:lvlJc w:val="left"/>
+      <w:pPr>
+        <w:ind w:left="2880" w:hanging="360"/>
+      </w:pPr>
+      <w:rPr>
+        <w:rFonts w:ascii="Symbol" w:hAnsi="Symbol" w:hint="default"/>
+      </w:rPr>
+    </w:lvl>
+    <w:lvl w:ilvl="4" w:tplc="042A0003" w:tentative="1">
+      <w:start w:val="1"/>
+      <w:numFmt w:val="bullet"/>
+      <w:lvlText w:val="o"/>
+      <w:lvlJc w:val="left"/>
+      <w:pPr>
+        <w:ind w:left="3600" w:hanging="360"/>
+      </w:pPr>
+      <w:rPr>
+        <w:rFonts w:ascii="Courier New" w:hAnsi="Courier New" w:cs="Courier New" w:hint="default"/>
+      </w:rPr>
+    </w:lvl>
+    <w:lvl w:ilvl="5" w:tplc="042A0005" w:tentative="1">
+      <w:start w:val="1"/>
+      <w:numFmt w:val="bullet"/>
+      <w:lvlText w:val=""/>
+      <w:lvlJc w:val="left"/>
+      <w:pPr>
+        <w:ind w:left="4320" w:hanging="360"/>
+      </w:pPr>
+      <w:rPr>
+        <w:rFonts w:ascii="Wingdings" w:hAnsi="Wingdings" w:hint="default"/>
+      </w:rPr>
+    </w:lvl>
+    <w:lvl w:ilvl="6" w:tplc="042A0001" w:tentative="1">
+      <w:start w:val="1"/>
+      <w:numFmt w:val="bullet"/>
+      <w:lvlText w:val=""/>
+      <w:lvlJc w:val="left"/>
+      <w:pPr>
+        <w:ind w:left="5040" w:hanging="360"/>
+      </w:pPr>
+      <w:rPr>
+        <w:rFonts w:ascii="Symbol" w:hAnsi="Symbol" w:hint="default"/>
+      </w:rPr>
+    </w:lvl>
+    <w:lvl w:ilvl="7" w:tplc="042A0003" w:tentative="1">
+      <w:start w:val="1"/>
+      <w:numFmt w:val="bullet"/>
+      <w:lvlText w:val="o"/>
+      <w:lvlJc w:val="left"/>
+      <w:pPr>
+        <w:ind w:left="5760" w:hanging="360"/>
+      </w:pPr>
+      <w:rPr>
+        <w:rFonts w:ascii="Courier New" w:hAnsi="Courier New" w:cs="Courier New" w:hint="default"/>
+      </w:rPr>
+    </w:lvl>
+    <w:lvl w:ilvl="8" w:tplc="042A0005" w:tentative="1">
+      <w:start w:val="1"/>
+      <w:numFmt w:val="bullet"/>
+      <w:lvlText w:val=""/>
+      <w:lvlJc w:val="left"/>
+      <w:pPr>
+        <w:ind w:left="6480" w:hanging="360"/>
+      </w:pPr>
+      <w:rPr>
+        <w:rFonts w:ascii="Wingdings" w:hAnsi="Wingdings" w:hint="default"/>
+      </w:rPr>
+    </w:lvl>
+  </w:abstractNum>
+  <w:abstractNum w:abstractNumId="8" w15:restartNumberingAfterBreak="0">
     <w:nsid w:val="57010BEE"/>
     <w:multiLevelType w:val="hybridMultilevel"/>
     <w:tmpl w:val="CECAAA94"/>
@@ -13100,7 +14776,120 @@
       </w:rPr>
     </w:lvl>
   </w:abstractNum>
-  <w:abstractNum w:abstractNumId="8" w15:restartNumberingAfterBreak="0">
+  <w:abstractNum w:abstractNumId="9" w15:restartNumberingAfterBreak="0">
+    <w:nsid w:val="664C3EEA"/>
+    <w:multiLevelType w:val="hybridMultilevel"/>
+    <w:tmpl w:val="3EC8F0CA"/>
+    <w:lvl w:ilvl="0" w:tplc="4E7C41C4">
+      <w:start w:val="1"/>
+      <w:numFmt w:val="bullet"/>
+      <w:lvlText w:val="‐"/>
+      <w:lvlJc w:val="left"/>
+      <w:pPr>
+        <w:ind w:left="720" w:hanging="360"/>
+      </w:pPr>
+      <w:rPr>
+        <w:rFonts w:ascii="Times New Roman" w:hAnsi="Times New Roman" w:cs="Times New Roman" w:hint="default"/>
+      </w:rPr>
+    </w:lvl>
+    <w:lvl w:ilvl="1" w:tplc="042A0003" w:tentative="1">
+      <w:start w:val="1"/>
+      <w:numFmt w:val="bullet"/>
+      <w:lvlText w:val="o"/>
+      <w:lvlJc w:val="left"/>
+      <w:pPr>
+        <w:ind w:left="1440" w:hanging="360"/>
+      </w:pPr>
+      <w:rPr>
+        <w:rFonts w:ascii="Courier New" w:hAnsi="Courier New" w:cs="Courier New" w:hint="default"/>
+      </w:rPr>
+    </w:lvl>
+    <w:lvl w:ilvl="2" w:tplc="042A0005" w:tentative="1">
+      <w:start w:val="1"/>
+      <w:numFmt w:val="bullet"/>
+      <w:lvlText w:val=""/>
+      <w:lvlJc w:val="left"/>
+      <w:pPr>
+        <w:ind w:left="2160" w:hanging="360"/>
+      </w:pPr>
+      <w:rPr>
+        <w:rFonts w:ascii="Wingdings" w:hAnsi="Wingdings" w:hint="default"/>
+      </w:rPr>
+    </w:lvl>
+    <w:lvl w:ilvl="3" w:tplc="042A0001" w:tentative="1">
+      <w:start w:val="1"/>
+      <w:numFmt w:val="bullet"/>
+      <w:lvlText w:val=""/>
+      <w:lvlJc w:val="left"/>
+      <w:pPr>
+        <w:ind w:left="2880" w:hanging="360"/>
+      </w:pPr>
+      <w:rPr>
+        <w:rFonts w:ascii="Symbol" w:hAnsi="Symbol" w:hint="default"/>
+      </w:rPr>
+    </w:lvl>
+    <w:lvl w:ilvl="4" w:tplc="042A0003" w:tentative="1">
+      <w:start w:val="1"/>
+      <w:numFmt w:val="bullet"/>
+      <w:lvlText w:val="o"/>
+      <w:lvlJc w:val="left"/>
+      <w:pPr>
+        <w:ind w:left="3600" w:hanging="360"/>
+      </w:pPr>
+      <w:rPr>
+        <w:rFonts w:ascii="Courier New" w:hAnsi="Courier New" w:cs="Courier New" w:hint="default"/>
+      </w:rPr>
+    </w:lvl>
+    <w:lvl w:ilvl="5" w:tplc="042A0005" w:tentative="1">
+      <w:start w:val="1"/>
+      <w:numFmt w:val="bullet"/>
+      <w:lvlText w:val=""/>
+      <w:lvlJc w:val="left"/>
+      <w:pPr>
+        <w:ind w:left="4320" w:hanging="360"/>
+      </w:pPr>
+      <w:rPr>
+        <w:rFonts w:ascii="Wingdings" w:hAnsi="Wingdings" w:hint="default"/>
+      </w:rPr>
+    </w:lvl>
+    <w:lvl w:ilvl="6" w:tplc="042A0001" w:tentative="1">
+      <w:start w:val="1"/>
+      <w:numFmt w:val="bullet"/>
+      <w:lvlText w:val=""/>
+      <w:lvlJc w:val="left"/>
+      <w:pPr>
+        <w:ind w:left="5040" w:hanging="360"/>
+      </w:pPr>
+      <w:rPr>
+        <w:rFonts w:ascii="Symbol" w:hAnsi="Symbol" w:hint="default"/>
+      </w:rPr>
+    </w:lvl>
+    <w:lvl w:ilvl="7" w:tplc="042A0003" w:tentative="1">
+      <w:start w:val="1"/>
+      <w:numFmt w:val="bullet"/>
+      <w:lvlText w:val="o"/>
+      <w:lvlJc w:val="left"/>
+      <w:pPr>
+        <w:ind w:left="5760" w:hanging="360"/>
+      </w:pPr>
+      <w:rPr>
+        <w:rFonts w:ascii="Courier New" w:hAnsi="Courier New" w:cs="Courier New" w:hint="default"/>
+      </w:rPr>
+    </w:lvl>
+    <w:lvl w:ilvl="8" w:tplc="042A0005" w:tentative="1">
+      <w:start w:val="1"/>
+      <w:numFmt w:val="bullet"/>
+      <w:lvlText w:val=""/>
+      <w:lvlJc w:val="left"/>
+      <w:pPr>
+        <w:ind w:left="6480" w:hanging="360"/>
+      </w:pPr>
+      <w:rPr>
+        <w:rFonts w:ascii="Wingdings" w:hAnsi="Wingdings" w:hint="default"/>
+      </w:rPr>
+    </w:lvl>
+  </w:abstractNum>
+  <w:abstractNum w:abstractNumId="10" w15:restartNumberingAfterBreak="0">
     <w:nsid w:val="67C00D16"/>
     <w:multiLevelType w:val="hybridMultilevel"/>
     <w:tmpl w:val="773CB6D0"/>
@@ -13213,7 +15002,7 @@
       </w:rPr>
     </w:lvl>
   </w:abstractNum>
-  <w:abstractNum w:abstractNumId="9" w15:restartNumberingAfterBreak="0">
+  <w:abstractNum w:abstractNumId="11" w15:restartNumberingAfterBreak="0">
     <w:nsid w:val="68FD09E9"/>
     <w:multiLevelType w:val="hybridMultilevel"/>
     <w:tmpl w:val="FC481B4E"/>
@@ -13325,7 +15114,7 @@
       </w:rPr>
     </w:lvl>
   </w:abstractNum>
-  <w:abstractNum w:abstractNumId="10" w15:restartNumberingAfterBreak="0">
+  <w:abstractNum w:abstractNumId="12" w15:restartNumberingAfterBreak="0">
     <w:nsid w:val="7FF534AD"/>
     <w:multiLevelType w:val="hybridMultilevel"/>
     <w:tmpl w:val="1702E9C0"/>
@@ -13441,22 +15230,22 @@
     <w:abstractNumId w:val="1"/>
   </w:num>
   <w:num w:numId="2">
-    <w:abstractNumId w:val="10"/>
+    <w:abstractNumId w:val="12"/>
   </w:num>
   <w:num w:numId="3">
     <w:abstractNumId w:val="4"/>
   </w:num>
   <w:num w:numId="4">
-    <w:abstractNumId w:val="7"/>
+    <w:abstractNumId w:val="8"/>
   </w:num>
   <w:num w:numId="5">
     <w:abstractNumId w:val="2"/>
   </w:num>
   <w:num w:numId="6">
-    <w:abstractNumId w:val="9"/>
+    <w:abstractNumId w:val="11"/>
   </w:num>
   <w:num w:numId="7">
-    <w:abstractNumId w:val="8"/>
+    <w:abstractNumId w:val="10"/>
   </w:num>
   <w:num w:numId="8">
     <w:abstractNumId w:val="0"/>
@@ -13465,10 +15254,16 @@
     <w:abstractNumId w:val="3"/>
   </w:num>
   <w:num w:numId="10">
-    <w:abstractNumId w:val="6"/>
+    <w:abstractNumId w:val="7"/>
   </w:num>
   <w:num w:numId="11">
     <w:abstractNumId w:val="5"/>
+  </w:num>
+  <w:num w:numId="12">
+    <w:abstractNumId w:val="9"/>
+  </w:num>
+  <w:num w:numId="13">
+    <w:abstractNumId w:val="6"/>
   </w:num>
 </w:numbering>
 </file>

</xml_diff>